<commit_message>
Final Report First Iteration
It the full final report ready for the first iteration.
</commit_message>
<xml_diff>
--- a/Report Sources/FinalReportSources/FinalReport.docx
+++ b/Report Sources/FinalReportSources/FinalReport.docx
@@ -1,6 +1,6 @@
 
 <file path=word/document.xml><?xml version="1.0" encoding="utf-8"?>
-<w:document xmlns:wpc="http://schemas.microsoft.com/office/word/2010/wordprocessingCanvas" xmlns:mo="http://schemas.microsoft.com/office/mac/office/2008/main" xmlns:mc="http://schemas.openxmlformats.org/markup-compatibility/2006" xmlns:mv="urn:schemas-microsoft-com:mac:vml" xmlns:o="urn:schemas-microsoft-com:office:office" xmlns:r="http://schemas.openxmlformats.org/officeDocument/2006/relationships" xmlns:m="http://schemas.openxmlformats.org/officeDocument/2006/math" xmlns:v="urn:schemas-microsoft-com:vml" xmlns:wp14="http://schemas.microsoft.com/office/word/2010/wordprocessingDrawing" xmlns:wp="http://schemas.openxmlformats.org/drawingml/2006/wordprocessingDrawing" xmlns:w10="urn:schemas-microsoft-com:office:word" xmlns:w="http://schemas.openxmlformats.org/wordprocessingml/2006/main" xmlns:w14="http://schemas.microsoft.com/office/word/2010/wordml" xmlns:w15="http://schemas.microsoft.com/office/word/2012/wordml" xmlns:wpg="http://schemas.microsoft.com/office/word/2010/wordprocessingGroup" xmlns:wpi="http://schemas.microsoft.com/office/word/2010/wordprocessingInk" xmlns:wne="http://schemas.microsoft.com/office/word/2006/wordml" xmlns:wps="http://schemas.microsoft.com/office/word/2010/wordprocessingShape" mc:Ignorable="w14 w15 wp14">
+<w:document xmlns:wpc="http://schemas.microsoft.com/office/word/2010/wordprocessingCanvas" xmlns:mc="http://schemas.openxmlformats.org/markup-compatibility/2006" xmlns:o="urn:schemas-microsoft-com:office:office" xmlns:r="http://schemas.openxmlformats.org/officeDocument/2006/relationships" xmlns:m="http://schemas.openxmlformats.org/officeDocument/2006/math" xmlns:v="urn:schemas-microsoft-com:vml" xmlns:wp14="http://schemas.microsoft.com/office/word/2010/wordprocessingDrawing" xmlns:wp="http://schemas.openxmlformats.org/drawingml/2006/wordprocessingDrawing" xmlns:w10="urn:schemas-microsoft-com:office:word" xmlns:w="http://schemas.openxmlformats.org/wordprocessingml/2006/main" xmlns:w14="http://schemas.microsoft.com/office/word/2010/wordml" xmlns:w15="http://schemas.microsoft.com/office/word/2012/wordml" xmlns:wpg="http://schemas.microsoft.com/office/word/2010/wordprocessingGroup" xmlns:wpi="http://schemas.microsoft.com/office/word/2010/wordprocessingInk" xmlns:wne="http://schemas.microsoft.com/office/word/2006/wordml" xmlns:wps="http://schemas.microsoft.com/office/word/2010/wordprocessingShape" mc:Ignorable="w14 w15 wp14">
   <w:body>
     <w:p>
       <w:pPr>
@@ -20,7 +20,6 @@
         <w:rPr>
           <w:rFonts w:ascii="Times New Roman" w:hAnsi="Times New Roman"/>
           <w:noProof/>
-          <w:lang w:val="tr-TR" w:eastAsia="tr-TR"/>
         </w:rPr>
         <mc:AlternateContent>
           <mc:Choice Requires="wps">
@@ -116,7 +115,7 @@
           </mc:Choice>
           <mc:Fallback>
             <w:pict>
-              <v:shapetype id="_x0000_t202" coordsize="21600,21600" o:spt="202" path="m,l,21600r21600,l21600,xe">
+              <v:shapetype w14:anchorId="1EF58573" id="_x0000_t202" coordsize="21600,21600" o:spt="202" path="m,l,21600r21600,l21600,xe">
                 <v:stroke joinstyle="miter"/>
                 <v:path gradientshapeok="t" o:connecttype="rect"/>
               </v:shapetype>
@@ -155,7 +154,6 @@
           <w:noProof/>
           <w:sz w:val="44"/>
           <w:szCs w:val="44"/>
-          <w:lang w:val="tr-TR" w:eastAsia="tr-TR"/>
         </w:rPr>
         <w:drawing>
           <wp:anchor distT="0" distB="0" distL="114300" distR="114300" simplePos="0" relativeHeight="251659264" behindDoc="1" locked="0" layoutInCell="1" allowOverlap="1" wp14:anchorId="3721245A" wp14:editId="0D7C509D">
@@ -228,6 +226,7 @@
           </wp:anchor>
         </w:drawing>
       </w:r>
+      <w:proofErr w:type="spellStart"/>
       <w:r>
         <w:rPr>
           <w:rFonts w:ascii="Times New Roman" w:hAnsi="Times New Roman"/>
@@ -235,7 +234,17 @@
           <w:sz w:val="44"/>
           <w:szCs w:val="44"/>
         </w:rPr>
-        <w:t>Bilkent University</w:t>
+        <w:t>Bilkent</w:t>
+      </w:r>
+      <w:proofErr w:type="spellEnd"/>
+      <w:r>
+        <w:rPr>
+          <w:rFonts w:ascii="Times New Roman" w:hAnsi="Times New Roman"/>
+          <w:b/>
+          <w:sz w:val="44"/>
+          <w:szCs w:val="44"/>
+        </w:rPr>
+        <w:t xml:space="preserve"> University</w:t>
       </w:r>
     </w:p>
     <w:p>
@@ -438,67 +447,7 @@
     </w:p>
     <w:p>
       <w:pPr>
-        <w:pStyle w:val="AralkYok"/>
-      </w:pPr>
-    </w:p>
-    <w:p>
-      <w:pPr>
-        <w:pStyle w:val="AralkYok"/>
-      </w:pPr>
-    </w:p>
-    <w:p>
-      <w:pPr>
-        <w:pStyle w:val="AralkYok"/>
-      </w:pPr>
-    </w:p>
-    <w:p>
-      <w:pPr>
-        <w:pStyle w:val="AralkYok"/>
-      </w:pPr>
-    </w:p>
-    <w:p>
-      <w:pPr>
-        <w:pStyle w:val="AralkYok"/>
-      </w:pPr>
-    </w:p>
-    <w:p>
-      <w:pPr>
-        <w:pStyle w:val="AralkYok"/>
-      </w:pPr>
-    </w:p>
-    <w:p>
-      <w:pPr>
-        <w:pStyle w:val="AralkYok"/>
-      </w:pPr>
-    </w:p>
-    <w:p>
-      <w:pPr>
-        <w:pStyle w:val="AralkYok"/>
-      </w:pPr>
-    </w:p>
-    <w:p>
-      <w:pPr>
-        <w:pStyle w:val="AralkYok"/>
-      </w:pPr>
-    </w:p>
-    <w:p>
-      <w:pPr>
-        <w:pStyle w:val="AralkYok"/>
-      </w:pPr>
-    </w:p>
-    <w:p>
-      <w:pPr>
-        <w:pStyle w:val="AralkYok"/>
-      </w:pPr>
-    </w:p>
-    <w:p>
-      <w:pPr>
-        <w:pStyle w:val="AralkYok"/>
-      </w:pPr>
-    </w:p>
-    <w:p>
-      <w:pPr>
-        <w:pStyle w:val="AralkYok"/>
+        <w:pStyle w:val="NoSpacing"/>
       </w:pPr>
     </w:p>
     <w:sdt>
@@ -527,7 +476,7 @@
       <w:sdtContent>
         <w:p>
           <w:pPr>
-            <w:pStyle w:val="TBal"/>
+            <w:pStyle w:val="TOCHeading"/>
           </w:pPr>
           <w:r>
             <w:t>Contents</w:t>
@@ -535,7 +484,7 @@
         </w:p>
         <w:p>
           <w:pPr>
-            <w:pStyle w:val="T1"/>
+            <w:pStyle w:val="TOC1"/>
             <w:rPr>
               <w:rFonts w:asciiTheme="minorHAnsi" w:eastAsiaTheme="minorEastAsia" w:hAnsiTheme="minorHAnsi"/>
               <w:noProof/>
@@ -552,27 +501,13 @@
           <w:r>
             <w:fldChar w:fldCharType="separate"/>
           </w:r>
-          <w:hyperlink w:anchor="_Toc495173620" w:history="1">
-            <w:r>
-              <w:rPr>
-                <w:rStyle w:val="Kpr"/>
-                <w:noProof/>
-              </w:rPr>
-              <w:t xml:space="preserve">1. </w:t>
-            </w:r>
-            <w:r>
-              <w:rPr>
-                <w:rStyle w:val="Kpr"/>
-                <w:noProof/>
-              </w:rPr>
-              <w:t>Implementation Done</w:t>
-            </w:r>
-            <w:r>
-              <w:rPr>
-                <w:rStyle w:val="Kpr"/>
-                <w:noProof/>
-              </w:rPr>
-              <w:t xml:space="preserve"> &amp; User Guide</w:t>
+          <w:hyperlink w:anchor="_Toc497571188" w:history="1">
+            <w:r>
+              <w:rPr>
+                <w:rStyle w:val="Hyperlink"/>
+                <w:noProof/>
+              </w:rPr>
+              <w:t>1. Implementation &amp; User Guide</w:t>
             </w:r>
             <w:r>
               <w:rPr>
@@ -593,7 +528,7 @@
                 <w:noProof/>
                 <w:webHidden/>
               </w:rPr>
-              <w:instrText xml:space="preserve"> PAGEREF _Toc495173620 \h </w:instrText>
+              <w:instrText xml:space="preserve"> PAGEREF _Toc497571188 \h </w:instrText>
             </w:r>
             <w:r>
               <w:rPr>
@@ -626,7 +561,10 @@
         </w:p>
         <w:p>
           <w:pPr>
-            <w:pStyle w:val="T1"/>
+            <w:pStyle w:val="TOC2"/>
+            <w:tabs>
+              <w:tab w:val="right" w:leader="dot" w:pos="9056"/>
+            </w:tabs>
             <w:rPr>
               <w:rFonts w:asciiTheme="minorHAnsi" w:eastAsiaTheme="minorEastAsia" w:hAnsiTheme="minorHAnsi"/>
               <w:noProof/>
@@ -634,20 +572,13 @@
               <w:szCs w:val="22"/>
             </w:rPr>
           </w:pPr>
-          <w:hyperlink w:anchor="_Toc495173621" w:history="1">
-            <w:r>
-              <w:rPr>
-                <w:rStyle w:val="Kpr"/>
-                <w:noProof/>
-              </w:rPr>
-              <w:t xml:space="preserve">2. </w:t>
-            </w:r>
-            <w:r>
-              <w:rPr>
-                <w:rStyle w:val="Kpr"/>
-                <w:noProof/>
-              </w:rPr>
-              <w:t>Change In The Design</w:t>
+          <w:hyperlink w:anchor="_Toc497571189" w:history="1">
+            <w:r>
+              <w:rPr>
+                <w:rStyle w:val="Hyperlink"/>
+                <w:noProof/>
+              </w:rPr>
+              <w:t>Implementation</w:t>
             </w:r>
             <w:r>
               <w:rPr>
@@ -668,7 +599,7 @@
                 <w:noProof/>
                 <w:webHidden/>
               </w:rPr>
-              <w:instrText xml:space="preserve"> PAGEREF _Toc495173621 \h </w:instrText>
+              <w:instrText xml:space="preserve"> PAGEREF _Toc497571189 \h </w:instrText>
             </w:r>
             <w:r>
               <w:rPr>
@@ -701,7 +632,10 @@
         </w:p>
         <w:p>
           <w:pPr>
-            <w:pStyle w:val="T1"/>
+            <w:pStyle w:val="TOC2"/>
+            <w:tabs>
+              <w:tab w:val="right" w:leader="dot" w:pos="9056"/>
+            </w:tabs>
             <w:rPr>
               <w:rFonts w:asciiTheme="minorHAnsi" w:eastAsiaTheme="minorEastAsia" w:hAnsiTheme="minorHAnsi"/>
               <w:noProof/>
@@ -709,20 +643,13 @@
               <w:szCs w:val="22"/>
             </w:rPr>
           </w:pPr>
-          <w:hyperlink w:anchor="_Toc495173626" w:history="1">
-            <w:r>
-              <w:rPr>
-                <w:rStyle w:val="Kpr"/>
-                <w:noProof/>
-              </w:rPr>
-              <w:t xml:space="preserve">3. </w:t>
-            </w:r>
-            <w:r>
-              <w:rPr>
-                <w:rStyle w:val="Kpr"/>
-                <w:noProof/>
-              </w:rPr>
-              <w:t>What to Do Next</w:t>
+          <w:hyperlink w:anchor="_Toc497571190" w:history="1">
+            <w:r>
+              <w:rPr>
+                <w:rStyle w:val="Hyperlink"/>
+                <w:noProof/>
+              </w:rPr>
+              <w:t>User Guide</w:t>
             </w:r>
             <w:r>
               <w:rPr>
@@ -743,7 +670,7 @@
                 <w:noProof/>
                 <w:webHidden/>
               </w:rPr>
-              <w:instrText xml:space="preserve"> PAGEREF _Toc495173626 \h </w:instrText>
+              <w:instrText xml:space="preserve"> PAGEREF _Toc497571190 \h </w:instrText>
             </w:r>
             <w:r>
               <w:rPr>
@@ -763,7 +690,7 @@
                 <w:noProof/>
                 <w:webHidden/>
               </w:rPr>
-              <w:t>5</w:t>
+              <w:t>4</w:t>
             </w:r>
             <w:r>
               <w:rPr>
@@ -776,7 +703,7 @@
         </w:p>
         <w:p>
           <w:pPr>
-            <w:pStyle w:val="T1"/>
+            <w:pStyle w:val="TOC1"/>
             <w:rPr>
               <w:rFonts w:asciiTheme="minorHAnsi" w:eastAsiaTheme="minorEastAsia" w:hAnsiTheme="minorHAnsi"/>
               <w:noProof/>
@@ -784,20 +711,13 @@
               <w:szCs w:val="22"/>
             </w:rPr>
           </w:pPr>
-          <w:hyperlink w:anchor="_Toc495173630" w:history="1">
-            <w:r>
-              <w:rPr>
-                <w:rStyle w:val="Kpr"/>
-                <w:noProof/>
-              </w:rPr>
-              <w:t xml:space="preserve">4. </w:t>
-            </w:r>
-            <w:r>
-              <w:rPr>
-                <w:rStyle w:val="Kpr"/>
-                <w:noProof/>
-              </w:rPr>
-              <w:t>Conclusion</w:t>
+          <w:hyperlink w:anchor="_Toc497571191" w:history="1">
+            <w:r>
+              <w:rPr>
+                <w:rStyle w:val="Hyperlink"/>
+                <w:noProof/>
+              </w:rPr>
+              <w:t>2. Change in the Design</w:t>
             </w:r>
             <w:r>
               <w:rPr>
@@ -818,7 +738,7 @@
                 <w:noProof/>
                 <w:webHidden/>
               </w:rPr>
-              <w:instrText xml:space="preserve"> PAGEREF _Toc495173630 \h </w:instrText>
+              <w:instrText xml:space="preserve"> PAGEREF _Toc497571191 \h </w:instrText>
             </w:r>
             <w:r>
               <w:rPr>
@@ -838,7 +758,214 @@
                 <w:noProof/>
                 <w:webHidden/>
               </w:rPr>
-              <w:t>7</w:t>
+              <w:t>5</w:t>
+            </w:r>
+            <w:r>
+              <w:rPr>
+                <w:noProof/>
+                <w:webHidden/>
+              </w:rPr>
+              <w:fldChar w:fldCharType="end"/>
+            </w:r>
+          </w:hyperlink>
+        </w:p>
+        <w:p>
+          <w:pPr>
+            <w:pStyle w:val="TOC1"/>
+            <w:rPr>
+              <w:rFonts w:asciiTheme="minorHAnsi" w:eastAsiaTheme="minorEastAsia" w:hAnsiTheme="minorHAnsi"/>
+              <w:noProof/>
+              <w:sz w:val="22"/>
+              <w:szCs w:val="22"/>
+            </w:rPr>
+          </w:pPr>
+          <w:hyperlink w:anchor="_Toc497571192" w:history="1">
+            <w:r>
+              <w:rPr>
+                <w:rStyle w:val="Hyperlink"/>
+                <w:noProof/>
+              </w:rPr>
+              <w:t>3. What to Do Next</w:t>
+            </w:r>
+            <w:r>
+              <w:rPr>
+                <w:noProof/>
+                <w:webHidden/>
+              </w:rPr>
+              <w:tab/>
+            </w:r>
+            <w:r>
+              <w:rPr>
+                <w:noProof/>
+                <w:webHidden/>
+              </w:rPr>
+              <w:fldChar w:fldCharType="begin"/>
+            </w:r>
+            <w:r>
+              <w:rPr>
+                <w:noProof/>
+                <w:webHidden/>
+              </w:rPr>
+              <w:instrText xml:space="preserve"> PAGEREF _Toc497571192 \h </w:instrText>
+            </w:r>
+            <w:r>
+              <w:rPr>
+                <w:noProof/>
+                <w:webHidden/>
+              </w:rPr>
+            </w:r>
+            <w:r>
+              <w:rPr>
+                <w:noProof/>
+                <w:webHidden/>
+              </w:rPr>
+              <w:fldChar w:fldCharType="separate"/>
+            </w:r>
+            <w:r>
+              <w:rPr>
+                <w:noProof/>
+                <w:webHidden/>
+              </w:rPr>
+              <w:t>5</w:t>
+            </w:r>
+            <w:r>
+              <w:rPr>
+                <w:noProof/>
+                <w:webHidden/>
+              </w:rPr>
+              <w:fldChar w:fldCharType="end"/>
+            </w:r>
+          </w:hyperlink>
+        </w:p>
+        <w:p>
+          <w:pPr>
+            <w:pStyle w:val="TOC1"/>
+            <w:rPr>
+              <w:rFonts w:asciiTheme="minorHAnsi" w:eastAsiaTheme="minorEastAsia" w:hAnsiTheme="minorHAnsi"/>
+              <w:noProof/>
+              <w:sz w:val="22"/>
+              <w:szCs w:val="22"/>
+            </w:rPr>
+          </w:pPr>
+          <w:hyperlink w:anchor="_Toc497571193" w:history="1">
+            <w:r>
+              <w:rPr>
+                <w:rStyle w:val="Hyperlink"/>
+                <w:noProof/>
+              </w:rPr>
+              <w:t>4. Conclusion</w:t>
+            </w:r>
+            <w:r>
+              <w:rPr>
+                <w:noProof/>
+                <w:webHidden/>
+              </w:rPr>
+              <w:tab/>
+            </w:r>
+            <w:r>
+              <w:rPr>
+                <w:noProof/>
+                <w:webHidden/>
+              </w:rPr>
+              <w:fldChar w:fldCharType="begin"/>
+            </w:r>
+            <w:r>
+              <w:rPr>
+                <w:noProof/>
+                <w:webHidden/>
+              </w:rPr>
+              <w:instrText xml:space="preserve"> PAGEREF _Toc497571193 \h </w:instrText>
+            </w:r>
+            <w:r>
+              <w:rPr>
+                <w:noProof/>
+                <w:webHidden/>
+              </w:rPr>
+            </w:r>
+            <w:r>
+              <w:rPr>
+                <w:noProof/>
+                <w:webHidden/>
+              </w:rPr>
+              <w:fldChar w:fldCharType="separate"/>
+            </w:r>
+            <w:r>
+              <w:rPr>
+                <w:noProof/>
+                <w:webHidden/>
+              </w:rPr>
+              <w:t>6</w:t>
+            </w:r>
+            <w:r>
+              <w:rPr>
+                <w:noProof/>
+                <w:webHidden/>
+              </w:rPr>
+              <w:fldChar w:fldCharType="end"/>
+            </w:r>
+          </w:hyperlink>
+        </w:p>
+        <w:p>
+          <w:pPr>
+            <w:pStyle w:val="TOC2"/>
+            <w:tabs>
+              <w:tab w:val="right" w:leader="dot" w:pos="9056"/>
+            </w:tabs>
+            <w:rPr>
+              <w:rFonts w:asciiTheme="minorHAnsi" w:eastAsiaTheme="minorEastAsia" w:hAnsiTheme="minorHAnsi"/>
+              <w:noProof/>
+              <w:sz w:val="22"/>
+              <w:szCs w:val="22"/>
+            </w:rPr>
+          </w:pPr>
+          <w:hyperlink w:anchor="_Toc497571194" w:history="1">
+            <w:r>
+              <w:rPr>
+                <w:rStyle w:val="Hyperlink"/>
+                <w:noProof/>
+              </w:rPr>
+              <w:t>What we have learnt:</w:t>
+            </w:r>
+            <w:r>
+              <w:rPr>
+                <w:noProof/>
+                <w:webHidden/>
+              </w:rPr>
+              <w:tab/>
+            </w:r>
+            <w:r>
+              <w:rPr>
+                <w:noProof/>
+                <w:webHidden/>
+              </w:rPr>
+              <w:fldChar w:fldCharType="begin"/>
+            </w:r>
+            <w:r>
+              <w:rPr>
+                <w:noProof/>
+                <w:webHidden/>
+              </w:rPr>
+              <w:instrText xml:space="preserve"> PAGEREF _Toc497571194 \h </w:instrText>
+            </w:r>
+            <w:r>
+              <w:rPr>
+                <w:noProof/>
+                <w:webHidden/>
+              </w:rPr>
+            </w:r>
+            <w:r>
+              <w:rPr>
+                <w:noProof/>
+                <w:webHidden/>
+              </w:rPr>
+              <w:fldChar w:fldCharType="separate"/>
+            </w:r>
+            <w:r>
+              <w:rPr>
+                <w:noProof/>
+                <w:webHidden/>
+              </w:rPr>
+              <w:t>6</w:t>
             </w:r>
             <w:r>
               <w:rPr>
@@ -879,57 +1006,102 @@
     </w:sdt>
     <w:p>
       <w:pPr>
-        <w:pStyle w:val="AralkYok"/>
-      </w:pPr>
-    </w:p>
-    <w:p>
-      <w:pPr>
-        <w:pStyle w:val="AralkYok"/>
-      </w:pPr>
-    </w:p>
-    <w:p>
-      <w:pPr>
-        <w:pStyle w:val="AralkYok"/>
-      </w:pPr>
-    </w:p>
-    <w:p>
-      <w:pPr>
-        <w:pStyle w:val="AralkYok"/>
-      </w:pPr>
-    </w:p>
-    <w:p>
-      <w:pPr>
-        <w:pStyle w:val="Balk1"/>
-      </w:pPr>
-    </w:p>
-    <w:p>
-      <w:pPr>
-        <w:pStyle w:val="Balk1"/>
-      </w:pPr>
-    </w:p>
-    <w:p>
-      <w:pPr>
-        <w:pStyle w:val="Balk1"/>
-      </w:pPr>
-    </w:p>
-    <w:p>
-      <w:pPr>
-        <w:pStyle w:val="Balk1"/>
-      </w:pPr>
-    </w:p>
-    <w:p>
-      <w:pPr>
-        <w:pStyle w:val="Balk1"/>
-      </w:pPr>
-    </w:p>
-    <w:p>
-      <w:pPr>
-        <w:pStyle w:val="Balk1"/>
-      </w:pPr>
-    </w:p>
-    <w:p>
-      <w:pPr>
-        <w:pStyle w:val="Balk1"/>
+        <w:pStyle w:val="NoSpacing"/>
+      </w:pPr>
+    </w:p>
+    <w:p>
+      <w:pPr>
+        <w:pStyle w:val="NoSpacing"/>
+      </w:pPr>
+    </w:p>
+    <w:p>
+      <w:pPr>
+        <w:pStyle w:val="NoSpacing"/>
+      </w:pPr>
+    </w:p>
+    <w:p>
+      <w:pPr>
+        <w:pStyle w:val="NoSpacing"/>
+      </w:pPr>
+    </w:p>
+    <w:p>
+      <w:pPr>
+        <w:pStyle w:val="NoSpacing"/>
+      </w:pPr>
+    </w:p>
+    <w:p>
+      <w:pPr>
+        <w:pStyle w:val="NoSpacing"/>
+      </w:pPr>
+    </w:p>
+    <w:p>
+      <w:pPr>
+        <w:pStyle w:val="NoSpacing"/>
+      </w:pPr>
+    </w:p>
+    <w:p>
+      <w:pPr>
+        <w:pStyle w:val="NoSpacing"/>
+      </w:pPr>
+    </w:p>
+    <w:p>
+      <w:pPr>
+        <w:pStyle w:val="NoSpacing"/>
+      </w:pPr>
+    </w:p>
+    <w:p>
+      <w:pPr>
+        <w:pStyle w:val="NoSpacing"/>
+      </w:pPr>
+    </w:p>
+    <w:p>
+      <w:pPr>
+        <w:pStyle w:val="NoSpacing"/>
+      </w:pPr>
+    </w:p>
+    <w:p>
+      <w:pPr>
+        <w:pStyle w:val="NoSpacing"/>
+      </w:pPr>
+    </w:p>
+    <w:p>
+      <w:pPr>
+        <w:pStyle w:val="NoSpacing"/>
+      </w:pPr>
+    </w:p>
+    <w:p>
+      <w:pPr>
+        <w:pStyle w:val="NoSpacing"/>
+      </w:pPr>
+    </w:p>
+    <w:p>
+      <w:pPr>
+        <w:pStyle w:val="NoSpacing"/>
+      </w:pPr>
+    </w:p>
+    <w:p>
+      <w:pPr>
+        <w:pStyle w:val="NoSpacing"/>
+      </w:pPr>
+    </w:p>
+    <w:p>
+      <w:pPr>
+        <w:pStyle w:val="Heading1"/>
+      </w:pPr>
+    </w:p>
+    <w:p>
+      <w:pPr>
+        <w:pStyle w:val="Heading1"/>
+      </w:pPr>
+    </w:p>
+    <w:p>
+      <w:pPr>
+        <w:pStyle w:val="Heading1"/>
+      </w:pPr>
+    </w:p>
+    <w:p>
+      <w:pPr>
+        <w:pStyle w:val="Heading1"/>
       </w:pPr>
     </w:p>
     <w:p/>
@@ -937,28 +1109,934 @@
     <w:p/>
     <w:p>
       <w:pPr>
-        <w:pStyle w:val="Balk1"/>
+        <w:pStyle w:val="Heading1"/>
         <w:spacing w:line="480" w:lineRule="auto"/>
       </w:pPr>
-    </w:p>
-    <w:p>
-      <w:pPr>
-        <w:pStyle w:val="Balk1"/>
+      <w:bookmarkStart w:id="0" w:name="_Toc497571188"/>
+      <w:r>
+        <w:t>1. Implementation &amp; User Guide</w:t>
+      </w:r>
+      <w:bookmarkEnd w:id="0"/>
+    </w:p>
+    <w:p>
+      <w:pPr>
+        <w:pStyle w:val="Heading2"/>
+      </w:pPr>
+      <w:bookmarkStart w:id="1" w:name="_Toc497571189"/>
+      <w:r>
+        <w:t>Implementation</w:t>
+      </w:r>
+      <w:bookmarkEnd w:id="1"/>
+    </w:p>
+    <w:p>
+      <w:pPr>
+        <w:pStyle w:val="NoSpacing"/>
+      </w:pPr>
+      <w:r>
+        <w:t>We started our implementation immediately after the Analysis Report. The first step was in learning more about drawing 2D graphics with Java since all the program will be created in Java including the graphics. We decided to use Active Rendering strategy such that our game will run better. We created the playing board. The necessary pieces are also created and they incorporate all the necessary data. The piece movements have been implemented as well as the detection of collision between pieces. Furthermore the power ups are considered in the background but they are not yet implemented fully to be shown visually. The drawing graphics have been all implemented where the pieces can be seen, possible movements can be seen and the board can be seen. The total implementation has resulted in an almost normal check game, further implementation will add the other necessary features.</w:t>
+      </w:r>
+    </w:p>
+    <w:p>
+      <w:r>
+        <w:rPr>
+          <w:noProof/>
+        </w:rPr>
+        <mc:AlternateContent>
+          <mc:Choice Requires="wps">
+            <w:drawing>
+              <wp:anchor distT="0" distB="0" distL="114300" distR="114300" simplePos="0" relativeHeight="251628032" behindDoc="0" locked="0" layoutInCell="1" allowOverlap="1" wp14:anchorId="2C1D768F" wp14:editId="0C1441EE">
+                <wp:simplePos x="0" y="0"/>
+                <wp:positionH relativeFrom="column">
+                  <wp:posOffset>664845</wp:posOffset>
+                </wp:positionH>
+                <wp:positionV relativeFrom="paragraph">
+                  <wp:posOffset>5254995</wp:posOffset>
+                </wp:positionV>
+                <wp:extent cx="4952365" cy="635"/>
+                <wp:effectExtent l="0" t="0" r="0" b="0"/>
+                <wp:wrapTopAndBottom/>
+                <wp:docPr id="3" name="Text Box 3"/>
+                <wp:cNvGraphicFramePr/>
+                <a:graphic xmlns:a="http://schemas.openxmlformats.org/drawingml/2006/main">
+                  <a:graphicData uri="http://schemas.microsoft.com/office/word/2010/wordprocessingShape">
+                    <wps:wsp>
+                      <wps:cNvSpPr txBox="1"/>
+                      <wps:spPr>
+                        <a:xfrm>
+                          <a:off x="0" y="0"/>
+                          <a:ext cx="4952365" cy="635"/>
+                        </a:xfrm>
+                        <a:prstGeom prst="rect">
+                          <a:avLst/>
+                        </a:prstGeom>
+                        <a:solidFill>
+                          <a:prstClr val="white"/>
+                        </a:solidFill>
+                        <a:ln>
+                          <a:noFill/>
+                        </a:ln>
+                        <a:effectLst/>
+                      </wps:spPr>
+                      <wps:txbx>
+                        <w:txbxContent>
+                          <w:p>
+                            <w:pPr>
+                              <w:pStyle w:val="Caption"/>
+                              <w:rPr>
+                                <w:noProof/>
+                              </w:rPr>
+                            </w:pPr>
+                            <w:r>
+                              <w:t xml:space="preserve">Figure </w:t>
+                            </w:r>
+                            <w:r>
+                              <w:fldChar w:fldCharType="begin"/>
+                            </w:r>
+                            <w:r>
+                              <w:instrText xml:space="preserve"> SEQ Figure \* ARABIC </w:instrText>
+                            </w:r>
+                            <w:r>
+                              <w:fldChar w:fldCharType="separate"/>
+                            </w:r>
+                            <w:r>
+                              <w:rPr>
+                                <w:noProof/>
+                              </w:rPr>
+                              <w:t>1</w:t>
+                            </w:r>
+                            <w:r>
+                              <w:fldChar w:fldCharType="end"/>
+                            </w:r>
+                            <w:r>
+                              <w:t>: The Chess Game</w:t>
+                            </w:r>
+                          </w:p>
+                        </w:txbxContent>
+                      </wps:txbx>
+                      <wps:bodyPr rot="0" spcFirstLastPara="0" vertOverflow="overflow" horzOverflow="overflow" vert="horz" wrap="square" lIns="0" tIns="0" rIns="0" bIns="0" numCol="1" spcCol="0" rtlCol="0" fromWordArt="0" anchor="t" anchorCtr="0" forceAA="0" compatLnSpc="1">
+                        <a:prstTxWarp prst="textNoShape">
+                          <a:avLst/>
+                        </a:prstTxWarp>
+                        <a:spAutoFit/>
+                      </wps:bodyPr>
+                    </wps:wsp>
+                  </a:graphicData>
+                </a:graphic>
+              </wp:anchor>
+            </w:drawing>
+          </mc:Choice>
+          <mc:Fallback>
+            <w:pict>
+              <v:shape w14:anchorId="2C1D768F" id="Text Box 3" o:spid="_x0000_s1027" type="#_x0000_t202" style="position:absolute;margin-left:52.35pt;margin-top:413.8pt;width:389.95pt;height:.05pt;z-index:251628032;visibility:visible;mso-wrap-style:square;mso-wrap-distance-left:9pt;mso-wrap-distance-top:0;mso-wrap-distance-right:9pt;mso-wrap-distance-bottom:0;mso-position-horizontal:absolute;mso-position-horizontal-relative:text;mso-position-vertical:absolute;mso-position-vertical-relative:text;v-text-anchor:top" o:gfxdata="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" stroked="f">
+                <v:textbox style="mso-fit-shape-to-text:t" inset="0,0,0,0">
+                  <w:txbxContent>
+                    <w:p>
+                      <w:pPr>
+                        <w:pStyle w:val="Caption"/>
+                        <w:rPr>
+                          <w:noProof/>
+                        </w:rPr>
+                      </w:pPr>
+                      <w:r>
+                        <w:t xml:space="preserve">Figure </w:t>
+                      </w:r>
+                      <w:r>
+                        <w:fldChar w:fldCharType="begin"/>
+                      </w:r>
+                      <w:r>
+                        <w:instrText xml:space="preserve"> SEQ Figure \* ARABIC </w:instrText>
+                      </w:r>
+                      <w:r>
+                        <w:fldChar w:fldCharType="separate"/>
+                      </w:r>
+                      <w:r>
+                        <w:rPr>
+                          <w:noProof/>
+                        </w:rPr>
+                        <w:t>1</w:t>
+                      </w:r>
+                      <w:r>
+                        <w:fldChar w:fldCharType="end"/>
+                      </w:r>
+                      <w:r>
+                        <w:t>: The Chess Game</w:t>
+                      </w:r>
+                    </w:p>
+                  </w:txbxContent>
+                </v:textbox>
+                <w10:wrap type="topAndBottom"/>
+              </v:shape>
+            </w:pict>
+          </mc:Fallback>
+        </mc:AlternateContent>
+      </w:r>
+      <w:r>
+        <w:rPr>
+          <w:noProof/>
+        </w:rPr>
+        <w:drawing>
+          <wp:anchor distT="0" distB="0" distL="114300" distR="114300" simplePos="0" relativeHeight="251592192" behindDoc="0" locked="0" layoutInCell="1" allowOverlap="1" wp14:anchorId="75B6FE1C" wp14:editId="6C8D6DCF">
+            <wp:simplePos x="0" y="0"/>
+            <wp:positionH relativeFrom="column">
+              <wp:posOffset>664845</wp:posOffset>
+            </wp:positionH>
+            <wp:positionV relativeFrom="paragraph">
+              <wp:posOffset>210790</wp:posOffset>
+            </wp:positionV>
+            <wp:extent cx="4952365" cy="5199380"/>
+            <wp:effectExtent l="0" t="0" r="635" b="1270"/>
+            <wp:wrapTopAndBottom/>
+            <wp:docPr id="9" name="Picture 9"/>
+            <wp:cNvGraphicFramePr>
+              <a:graphicFrameLocks xmlns:a="http://schemas.openxmlformats.org/drawingml/2006/main" noChangeAspect="1"/>
+            </wp:cNvGraphicFramePr>
+            <a:graphic xmlns:a="http://schemas.openxmlformats.org/drawingml/2006/main">
+              <a:graphicData uri="http://schemas.openxmlformats.org/drawingml/2006/picture">
+                <pic:pic xmlns:pic="http://schemas.openxmlformats.org/drawingml/2006/picture">
+                  <pic:nvPicPr>
+                    <pic:cNvPr id="1" name="The chess game.png"/>
+                    <pic:cNvPicPr/>
+                  </pic:nvPicPr>
+                  <pic:blipFill>
+                    <a:blip r:embed="rId8">
+                      <a:extLst>
+                        <a:ext uri="{28A0092B-C50C-407E-A947-70E740481C1C}">
+                          <a14:useLocalDpi xmlns:a14="http://schemas.microsoft.com/office/drawing/2010/main" val="0"/>
+                        </a:ext>
+                      </a:extLst>
+                    </a:blip>
+                    <a:stretch>
+                      <a:fillRect/>
+                    </a:stretch>
+                  </pic:blipFill>
+                  <pic:spPr>
+                    <a:xfrm>
+                      <a:off x="0" y="0"/>
+                      <a:ext cx="4952365" cy="5199380"/>
+                    </a:xfrm>
+                    <a:prstGeom prst="rect">
+                      <a:avLst/>
+                    </a:prstGeom>
+                  </pic:spPr>
+                </pic:pic>
+              </a:graphicData>
+            </a:graphic>
+            <wp14:sizeRelH relativeFrom="page">
+              <wp14:pctWidth>0</wp14:pctWidth>
+            </wp14:sizeRelH>
+            <wp14:sizeRelV relativeFrom="page">
+              <wp14:pctHeight>0</wp14:pctHeight>
+            </wp14:sizeRelV>
+          </wp:anchor>
+        </w:drawing>
+      </w:r>
+      <w:r>
+        <w:tab/>
+        <w:t xml:space="preserve">      </w:t>
+      </w:r>
+    </w:p>
+    <w:p>
+      <w:pPr>
+        <w:pStyle w:val="Heading2"/>
+      </w:pPr>
+      <w:bookmarkStart w:id="2" w:name="_Toc497571190"/>
+      <w:r>
+        <w:lastRenderedPageBreak/>
+        <w:t>User Guide</w:t>
+      </w:r>
+      <w:bookmarkEnd w:id="2"/>
+    </w:p>
+    <w:p>
+      <w:pPr>
+        <w:pStyle w:val="NoSpacing"/>
+      </w:pPr>
+      <w:r>
+        <w:t xml:space="preserve">During the gameplay the users’ whose turn is will select a piece that is theirs. The selection will be indicated by a change in the background of the piece with a yellow color (as shown in Figure 1). The possible movements where the player can move the selected piece are indicated with a green color (as shown in Figure 1). The player cannot move the piece to a location that is not specified. </w:t>
+      </w:r>
+    </w:p>
+    <w:p>
+      <w:pPr>
+        <w:pStyle w:val="NoSpacing"/>
+      </w:pPr>
+      <w:r>
+        <w:rPr>
+          <w:noProof/>
+        </w:rPr>
+        <mc:AlternateContent>
+          <mc:Choice Requires="wps">
+            <w:drawing>
+              <wp:anchor distT="0" distB="0" distL="114300" distR="114300" simplePos="0" relativeHeight="251643392" behindDoc="0" locked="0" layoutInCell="1" allowOverlap="1" wp14:anchorId="5886272C" wp14:editId="32814AD2">
+                <wp:simplePos x="0" y="0"/>
+                <wp:positionH relativeFrom="column">
+                  <wp:posOffset>26035</wp:posOffset>
+                </wp:positionH>
+                <wp:positionV relativeFrom="paragraph">
+                  <wp:posOffset>2153920</wp:posOffset>
+                </wp:positionV>
+                <wp:extent cx="1878330" cy="521970"/>
+                <wp:effectExtent l="0" t="0" r="7620" b="0"/>
+                <wp:wrapSquare wrapText="bothSides"/>
+                <wp:docPr id="4" name="Text Box 4"/>
+                <wp:cNvGraphicFramePr/>
+                <a:graphic xmlns:a="http://schemas.openxmlformats.org/drawingml/2006/main">
+                  <a:graphicData uri="http://schemas.microsoft.com/office/word/2010/wordprocessingShape">
+                    <wps:wsp>
+                      <wps:cNvSpPr txBox="1"/>
+                      <wps:spPr>
+                        <a:xfrm>
+                          <a:off x="0" y="0"/>
+                          <a:ext cx="1878330" cy="521970"/>
+                        </a:xfrm>
+                        <a:prstGeom prst="rect">
+                          <a:avLst/>
+                        </a:prstGeom>
+                        <a:solidFill>
+                          <a:prstClr val="white"/>
+                        </a:solidFill>
+                        <a:ln>
+                          <a:noFill/>
+                        </a:ln>
+                        <a:effectLst/>
+                      </wps:spPr>
+                      <wps:txbx>
+                        <w:txbxContent>
+                          <w:p>
+                            <w:pPr>
+                              <w:pStyle w:val="Caption"/>
+                              <w:rPr>
+                                <w:noProof/>
+                              </w:rPr>
+                            </w:pPr>
+                            <w:r>
+                              <w:t xml:space="preserve">Figure </w:t>
+                            </w:r>
+                            <w:r>
+                              <w:fldChar w:fldCharType="begin"/>
+                            </w:r>
+                            <w:r>
+                              <w:instrText xml:space="preserve"> SEQ Figure \* ARABIC </w:instrText>
+                            </w:r>
+                            <w:r>
+                              <w:fldChar w:fldCharType="separate"/>
+                            </w:r>
+                            <w:r>
+                              <w:rPr>
+                                <w:noProof/>
+                              </w:rPr>
+                              <w:t>2</w:t>
+                            </w:r>
+                            <w:r>
+                              <w:fldChar w:fldCharType="end"/>
+                            </w:r>
+                            <w:r>
+                              <w:t>: Quantum Superposition</w:t>
+                            </w:r>
+                          </w:p>
+                        </w:txbxContent>
+                      </wps:txbx>
+                      <wps:bodyPr rot="0" spcFirstLastPara="0" vertOverflow="overflow" horzOverflow="overflow" vert="horz" wrap="square" lIns="0" tIns="0" rIns="0" bIns="0" numCol="1" spcCol="0" rtlCol="0" fromWordArt="0" anchor="t" anchorCtr="0" forceAA="0" compatLnSpc="1">
+                        <a:prstTxWarp prst="textNoShape">
+                          <a:avLst/>
+                        </a:prstTxWarp>
+                        <a:noAutofit/>
+                      </wps:bodyPr>
+                    </wps:wsp>
+                  </a:graphicData>
+                </a:graphic>
+                <wp14:sizeRelH relativeFrom="margin">
+                  <wp14:pctWidth>0</wp14:pctWidth>
+                </wp14:sizeRelH>
+                <wp14:sizeRelV relativeFrom="margin">
+                  <wp14:pctHeight>0</wp14:pctHeight>
+                </wp14:sizeRelV>
+              </wp:anchor>
+            </w:drawing>
+          </mc:Choice>
+          <mc:Fallback>
+            <w:pict>
+              <v:shape w14:anchorId="5886272C" id="Text Box 4" o:spid="_x0000_s1028" type="#_x0000_t202" style="position:absolute;margin-left:2.05pt;margin-top:169.6pt;width:147.9pt;height:41.1pt;z-index:251643392;visibility:visible;mso-wrap-style:square;mso-width-percent:0;mso-height-percent:0;mso-wrap-distance-left:9pt;mso-wrap-distance-top:0;mso-wrap-distance-right:9pt;mso-wrap-distance-bottom:0;mso-position-horizontal:absolute;mso-position-horizontal-relative:text;mso-position-vertical:absolute;mso-position-vertical-relative:text;mso-width-percent:0;mso-height-percent:0;mso-width-relative:margin;mso-height-relative:margin;v-text-anchor:top" o:gfxdata="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" stroked="f">
+                <v:textbox inset="0,0,0,0">
+                  <w:txbxContent>
+                    <w:p>
+                      <w:pPr>
+                        <w:pStyle w:val="Caption"/>
+                        <w:rPr>
+                          <w:noProof/>
+                        </w:rPr>
+                      </w:pPr>
+                      <w:r>
+                        <w:t xml:space="preserve">Figure </w:t>
+                      </w:r>
+                      <w:r>
+                        <w:fldChar w:fldCharType="begin"/>
+                      </w:r>
+                      <w:r>
+                        <w:instrText xml:space="preserve"> SEQ Figure \* ARABIC </w:instrText>
+                      </w:r>
+                      <w:r>
+                        <w:fldChar w:fldCharType="separate"/>
+                      </w:r>
+                      <w:r>
+                        <w:rPr>
+                          <w:noProof/>
+                        </w:rPr>
+                        <w:t>2</w:t>
+                      </w:r>
+                      <w:r>
+                        <w:fldChar w:fldCharType="end"/>
+                      </w:r>
+                      <w:r>
+                        <w:t>: Quantum Superposition</w:t>
+                      </w:r>
+                    </w:p>
+                  </w:txbxContent>
+                </v:textbox>
+                <w10:wrap type="square"/>
+              </v:shape>
+            </w:pict>
+          </mc:Fallback>
+        </mc:AlternateContent>
+      </w:r>
+      <w:r>
+        <w:rPr>
+          <w:noProof/>
+        </w:rPr>
+        <w:drawing>
+          <wp:anchor distT="0" distB="0" distL="114300" distR="114300" simplePos="0" relativeHeight="251604480" behindDoc="0" locked="0" layoutInCell="1" allowOverlap="1" wp14:anchorId="0558DF68" wp14:editId="64616A4F">
+            <wp:simplePos x="0" y="0"/>
+            <wp:positionH relativeFrom="column">
+              <wp:posOffset>-33020</wp:posOffset>
+            </wp:positionH>
+            <wp:positionV relativeFrom="paragraph">
+              <wp:posOffset>40005</wp:posOffset>
+            </wp:positionV>
+            <wp:extent cx="1938020" cy="2035175"/>
+            <wp:effectExtent l="0" t="0" r="5080" b="3175"/>
+            <wp:wrapSquare wrapText="bothSides"/>
+            <wp:docPr id="10" name="Picture 10"/>
+            <wp:cNvGraphicFramePr>
+              <a:graphicFrameLocks xmlns:a="http://schemas.openxmlformats.org/drawingml/2006/main" noChangeAspect="1"/>
+            </wp:cNvGraphicFramePr>
+            <a:graphic xmlns:a="http://schemas.openxmlformats.org/drawingml/2006/main">
+              <a:graphicData uri="http://schemas.openxmlformats.org/drawingml/2006/picture">
+                <pic:pic xmlns:pic="http://schemas.openxmlformats.org/drawingml/2006/picture">
+                  <pic:nvPicPr>
+                    <pic:cNvPr id="2" name="Super Position.png"/>
+                    <pic:cNvPicPr/>
+                  </pic:nvPicPr>
+                  <pic:blipFill>
+                    <a:blip r:embed="rId9" cstate="print">
+                      <a:extLst>
+                        <a:ext uri="{28A0092B-C50C-407E-A947-70E740481C1C}">
+                          <a14:useLocalDpi xmlns:a14="http://schemas.microsoft.com/office/drawing/2010/main" val="0"/>
+                        </a:ext>
+                      </a:extLst>
+                    </a:blip>
+                    <a:stretch>
+                      <a:fillRect/>
+                    </a:stretch>
+                  </pic:blipFill>
+                  <pic:spPr>
+                    <a:xfrm>
+                      <a:off x="0" y="0"/>
+                      <a:ext cx="1938020" cy="2035175"/>
+                    </a:xfrm>
+                    <a:prstGeom prst="rect">
+                      <a:avLst/>
+                    </a:prstGeom>
+                  </pic:spPr>
+                </pic:pic>
+              </a:graphicData>
+            </a:graphic>
+            <wp14:sizeRelH relativeFrom="page">
+              <wp14:pctWidth>0</wp14:pctWidth>
+            </wp14:sizeRelH>
+            <wp14:sizeRelV relativeFrom="page">
+              <wp14:pctHeight>0</wp14:pctHeight>
+            </wp14:sizeRelV>
+          </wp:anchor>
+        </w:drawing>
+      </w:r>
+      <w:r>
+        <w:t>The player can use also the power ups. They are not implemented yet, however they are illustrated through the following pictures. Quantum superposition is activated by the user of a piece, whereby a piece is at two positions at once. It can be seen in Figure 2 where the rook is in superposition and how the superposition will be indicated. The player will select his piece and the position where the piece should be in superposition. The piece then will be half at the position where it was before and half at the new position.</w:t>
+      </w:r>
+    </w:p>
+    <w:p>
+      <w:r>
+        <w:rPr>
+          <w:noProof/>
+        </w:rPr>
+        <w:drawing>
+          <wp:anchor distT="0" distB="0" distL="114300" distR="114300" simplePos="0" relativeHeight="251659776" behindDoc="1" locked="0" layoutInCell="1" allowOverlap="1" wp14:anchorId="7AC8A94F" wp14:editId="59D78B13">
+            <wp:simplePos x="0" y="0"/>
+            <wp:positionH relativeFrom="column">
+              <wp:posOffset>26035</wp:posOffset>
+            </wp:positionH>
+            <wp:positionV relativeFrom="paragraph">
+              <wp:posOffset>45720</wp:posOffset>
+            </wp:positionV>
+            <wp:extent cx="1878330" cy="1972310"/>
+            <wp:effectExtent l="0" t="0" r="7620" b="8890"/>
+            <wp:wrapTight wrapText="bothSides">
+              <wp:wrapPolygon edited="0">
+                <wp:start x="0" y="0"/>
+                <wp:lineTo x="0" y="21489"/>
+                <wp:lineTo x="21469" y="21489"/>
+                <wp:lineTo x="21469" y="0"/>
+                <wp:lineTo x="0" y="0"/>
+              </wp:wrapPolygon>
+            </wp:wrapTight>
+            <wp:docPr id="5" name="Picture 5"/>
+            <wp:cNvGraphicFramePr>
+              <a:graphicFrameLocks xmlns:a="http://schemas.openxmlformats.org/drawingml/2006/main" noChangeAspect="1"/>
+            </wp:cNvGraphicFramePr>
+            <a:graphic xmlns:a="http://schemas.openxmlformats.org/drawingml/2006/main">
+              <a:graphicData uri="http://schemas.openxmlformats.org/drawingml/2006/picture">
+                <pic:pic xmlns:pic="http://schemas.openxmlformats.org/drawingml/2006/picture">
+                  <pic:nvPicPr>
+                    <pic:cNvPr id="5" name="Quantum Tunneling.png"/>
+                    <pic:cNvPicPr/>
+                  </pic:nvPicPr>
+                  <pic:blipFill>
+                    <a:blip r:embed="rId10" cstate="print">
+                      <a:extLst>
+                        <a:ext uri="{28A0092B-C50C-407E-A947-70E740481C1C}">
+                          <a14:useLocalDpi xmlns:a14="http://schemas.microsoft.com/office/drawing/2010/main" val="0"/>
+                        </a:ext>
+                      </a:extLst>
+                    </a:blip>
+                    <a:stretch>
+                      <a:fillRect/>
+                    </a:stretch>
+                  </pic:blipFill>
+                  <pic:spPr>
+                    <a:xfrm>
+                      <a:off x="0" y="0"/>
+                      <a:ext cx="1878330" cy="1972310"/>
+                    </a:xfrm>
+                    <a:prstGeom prst="rect">
+                      <a:avLst/>
+                    </a:prstGeom>
+                  </pic:spPr>
+                </pic:pic>
+              </a:graphicData>
+            </a:graphic>
+            <wp14:sizeRelH relativeFrom="page">
+              <wp14:pctWidth>0</wp14:pctWidth>
+            </wp14:sizeRelH>
+            <wp14:sizeRelV relativeFrom="page">
+              <wp14:pctHeight>0</wp14:pctHeight>
+            </wp14:sizeRelV>
+          </wp:anchor>
+        </w:drawing>
+      </w:r>
+    </w:p>
+    <w:p>
+      <w:pPr>
+        <w:pStyle w:val="NoSpacing"/>
+      </w:pPr>
+      <w:r>
+        <w:t>Quantum Tunneling allows the user of the piece to go through one of his pieces. The activation of this power up is illustrated in Figure 2. It can be observed that after the activation of the power up the piece can be moved up to the enemies’ piece and it is allowed to move only in the positions which would be valid if the piece would not be blocked.</w:t>
+      </w:r>
+    </w:p>
+    <w:p>
+      <w:pPr>
+        <w:keepNext/>
+      </w:pPr>
+      <w:r>
+        <w:rPr>
+          <w:noProof/>
+        </w:rPr>
+        <mc:AlternateContent>
+          <mc:Choice Requires="wps">
+            <w:drawing>
+              <wp:anchor distT="0" distB="0" distL="114300" distR="114300" simplePos="0" relativeHeight="251667968" behindDoc="1" locked="0" layoutInCell="1" allowOverlap="1" wp14:anchorId="476D3187" wp14:editId="2E3695CF">
+                <wp:simplePos x="0" y="0"/>
+                <wp:positionH relativeFrom="column">
+                  <wp:posOffset>0</wp:posOffset>
+                </wp:positionH>
+                <wp:positionV relativeFrom="paragraph">
+                  <wp:posOffset>73940</wp:posOffset>
+                </wp:positionV>
+                <wp:extent cx="1938020" cy="167640"/>
+                <wp:effectExtent l="0" t="0" r="5080" b="3810"/>
+                <wp:wrapTight wrapText="bothSides">
+                  <wp:wrapPolygon edited="0">
+                    <wp:start x="0" y="0"/>
+                    <wp:lineTo x="0" y="19636"/>
+                    <wp:lineTo x="21444" y="19636"/>
+                    <wp:lineTo x="21444" y="0"/>
+                    <wp:lineTo x="0" y="0"/>
+                  </wp:wrapPolygon>
+                </wp:wrapTight>
+                <wp:docPr id="6" name="Text Box 6"/>
+                <wp:cNvGraphicFramePr/>
+                <a:graphic xmlns:a="http://schemas.openxmlformats.org/drawingml/2006/main">
+                  <a:graphicData uri="http://schemas.microsoft.com/office/word/2010/wordprocessingShape">
+                    <wps:wsp>
+                      <wps:cNvSpPr txBox="1"/>
+                      <wps:spPr>
+                        <a:xfrm>
+                          <a:off x="0" y="0"/>
+                          <a:ext cx="1938020" cy="167640"/>
+                        </a:xfrm>
+                        <a:prstGeom prst="rect">
+                          <a:avLst/>
+                        </a:prstGeom>
+                        <a:solidFill>
+                          <a:prstClr val="white"/>
+                        </a:solidFill>
+                        <a:ln>
+                          <a:noFill/>
+                        </a:ln>
+                        <a:effectLst/>
+                      </wps:spPr>
+                      <wps:txbx>
+                        <w:txbxContent>
+                          <w:p>
+                            <w:pPr>
+                              <w:pStyle w:val="Caption"/>
+                              <w:rPr>
+                                <w:noProof/>
+                              </w:rPr>
+                            </w:pPr>
+                            <w:r>
+                              <w:t xml:space="preserve">Figure </w:t>
+                            </w:r>
+                            <w:r>
+                              <w:fldChar w:fldCharType="begin"/>
+                            </w:r>
+                            <w:r>
+                              <w:instrText xml:space="preserve"> SEQ Figure \* ARABIC </w:instrText>
+                            </w:r>
+                            <w:r>
+                              <w:fldChar w:fldCharType="separate"/>
+                            </w:r>
+                            <w:r>
+                              <w:rPr>
+                                <w:noProof/>
+                              </w:rPr>
+                              <w:t>3</w:t>
+                            </w:r>
+                            <w:r>
+                              <w:fldChar w:fldCharType="end"/>
+                            </w:r>
+                            <w:r>
+                              <w:t>: Quantum Tunneling</w:t>
+                            </w:r>
+                          </w:p>
+                        </w:txbxContent>
+                      </wps:txbx>
+                      <wps:bodyPr rot="0" spcFirstLastPara="0" vertOverflow="overflow" horzOverflow="overflow" vert="horz" wrap="square" lIns="0" tIns="0" rIns="0" bIns="0" numCol="1" spcCol="0" rtlCol="0" fromWordArt="0" anchor="t" anchorCtr="0" forceAA="0" compatLnSpc="1">
+                        <a:prstTxWarp prst="textNoShape">
+                          <a:avLst/>
+                        </a:prstTxWarp>
+                        <a:noAutofit/>
+                      </wps:bodyPr>
+                    </wps:wsp>
+                  </a:graphicData>
+                </a:graphic>
+                <wp14:sizeRelH relativeFrom="margin">
+                  <wp14:pctWidth>0</wp14:pctWidth>
+                </wp14:sizeRelH>
+                <wp14:sizeRelV relativeFrom="margin">
+                  <wp14:pctHeight>0</wp14:pctHeight>
+                </wp14:sizeRelV>
+              </wp:anchor>
+            </w:drawing>
+          </mc:Choice>
+          <mc:Fallback>
+            <w:pict>
+              <v:shape w14:anchorId="476D3187" id="Text Box 6" o:spid="_x0000_s1029" type="#_x0000_t202" style="position:absolute;margin-left:0;margin-top:5.8pt;width:152.6pt;height:13.2pt;z-index:-251648512;visibility:visible;mso-wrap-style:square;mso-width-percent:0;mso-height-percent:0;mso-wrap-distance-left:9pt;mso-wrap-distance-top:0;mso-wrap-distance-right:9pt;mso-wrap-distance-bottom:0;mso-position-horizontal:absolute;mso-position-horizontal-relative:text;mso-position-vertical:absolute;mso-position-vertical-relative:text;mso-width-percent:0;mso-height-percent:0;mso-width-relative:margin;mso-height-relative:margin;v-text-anchor:top" o:gfxdata="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" stroked="f">
+                <v:textbox inset="0,0,0,0">
+                  <w:txbxContent>
+                    <w:p>
+                      <w:pPr>
+                        <w:pStyle w:val="Caption"/>
+                        <w:rPr>
+                          <w:noProof/>
+                        </w:rPr>
+                      </w:pPr>
+                      <w:r>
+                        <w:t xml:space="preserve">Figure </w:t>
+                      </w:r>
+                      <w:r>
+                        <w:fldChar w:fldCharType="begin"/>
+                      </w:r>
+                      <w:r>
+                        <w:instrText xml:space="preserve"> SEQ Figure \* ARABIC </w:instrText>
+                      </w:r>
+                      <w:r>
+                        <w:fldChar w:fldCharType="separate"/>
+                      </w:r>
+                      <w:r>
+                        <w:rPr>
+                          <w:noProof/>
+                        </w:rPr>
+                        <w:t>3</w:t>
+                      </w:r>
+                      <w:r>
+                        <w:fldChar w:fldCharType="end"/>
+                      </w:r>
+                      <w:r>
+                        <w:t>: Quantum Tunneling</w:t>
+                      </w:r>
+                    </w:p>
+                  </w:txbxContent>
+                </v:textbox>
+                <w10:wrap type="tight"/>
+              </v:shape>
+            </w:pict>
+          </mc:Fallback>
+        </mc:AlternateContent>
+      </w:r>
+    </w:p>
+    <w:p>
+      <w:pPr>
+        <w:keepNext/>
+      </w:pPr>
+      <w:r>
+        <w:rPr>
+          <w:noProof/>
+        </w:rPr>
+        <w:drawing>
+          <wp:anchor distT="0" distB="0" distL="114300" distR="114300" simplePos="0" relativeHeight="251678208" behindDoc="0" locked="0" layoutInCell="1" allowOverlap="1" wp14:anchorId="50BBC39D" wp14:editId="75595738">
+            <wp:simplePos x="0" y="0"/>
+            <wp:positionH relativeFrom="column">
+              <wp:posOffset>-2011680</wp:posOffset>
+            </wp:positionH>
+            <wp:positionV relativeFrom="paragraph">
+              <wp:posOffset>147320</wp:posOffset>
+            </wp:positionV>
+            <wp:extent cx="1878330" cy="1971040"/>
+            <wp:effectExtent l="0" t="0" r="7620" b="0"/>
+            <wp:wrapSquare wrapText="bothSides"/>
+            <wp:docPr id="7" name="Picture 7"/>
+            <wp:cNvGraphicFramePr>
+              <a:graphicFrameLocks xmlns:a="http://schemas.openxmlformats.org/drawingml/2006/main" noChangeAspect="1"/>
+            </wp:cNvGraphicFramePr>
+            <a:graphic xmlns:a="http://schemas.openxmlformats.org/drawingml/2006/main">
+              <a:graphicData uri="http://schemas.openxmlformats.org/drawingml/2006/picture">
+                <pic:pic xmlns:pic="http://schemas.openxmlformats.org/drawingml/2006/picture">
+                  <pic:nvPicPr>
+                    <pic:cNvPr id="7" name="entanglement.png"/>
+                    <pic:cNvPicPr/>
+                  </pic:nvPicPr>
+                  <pic:blipFill>
+                    <a:blip r:embed="rId11" cstate="print">
+                      <a:extLst>
+                        <a:ext uri="{28A0092B-C50C-407E-A947-70E740481C1C}">
+                          <a14:useLocalDpi xmlns:a14="http://schemas.microsoft.com/office/drawing/2010/main" val="0"/>
+                        </a:ext>
+                      </a:extLst>
+                    </a:blip>
+                    <a:stretch>
+                      <a:fillRect/>
+                    </a:stretch>
+                  </pic:blipFill>
+                  <pic:spPr>
+                    <a:xfrm>
+                      <a:off x="0" y="0"/>
+                      <a:ext cx="1878330" cy="1971040"/>
+                    </a:xfrm>
+                    <a:prstGeom prst="rect">
+                      <a:avLst/>
+                    </a:prstGeom>
+                  </pic:spPr>
+                </pic:pic>
+              </a:graphicData>
+            </a:graphic>
+            <wp14:sizeRelH relativeFrom="margin">
+              <wp14:pctWidth>0</wp14:pctWidth>
+            </wp14:sizeRelH>
+            <wp14:sizeRelV relativeFrom="margin">
+              <wp14:pctHeight>0</wp14:pctHeight>
+            </wp14:sizeRelV>
+          </wp:anchor>
+        </w:drawing>
+      </w:r>
+    </w:p>
+    <w:p>
+      <w:pPr>
+        <w:pStyle w:val="NoSpacing"/>
+      </w:pPr>
+      <w:r>
+        <w:t>Quantum Entanglement allows the user of a piece to entangle his piece with a piece of the enemy. It can be observed that the entangled piece (Pawn) will be forced to move the same as the entangler (Rook). The entanglement will not be allowed if the movement is not possible by the enemies’ piece. No entanglement with pieces from the same player.</w:t>
+      </w:r>
+    </w:p>
+    <w:p>
+      <w:pPr>
+        <w:keepNext/>
+      </w:pPr>
+      <w:r>
+        <w:rPr>
+          <w:noProof/>
+        </w:rPr>
+        <mc:AlternateContent>
+          <mc:Choice Requires="wps">
+            <w:drawing>
+              <wp:anchor distT="0" distB="0" distL="114300" distR="114300" simplePos="0" relativeHeight="251735552" behindDoc="0" locked="0" layoutInCell="1" allowOverlap="1" wp14:anchorId="20E26377" wp14:editId="7DFF06C6">
+                <wp:simplePos x="0" y="0"/>
+                <wp:positionH relativeFrom="column">
+                  <wp:posOffset>-2025971</wp:posOffset>
+                </wp:positionH>
+                <wp:positionV relativeFrom="paragraph">
+                  <wp:posOffset>138347</wp:posOffset>
+                </wp:positionV>
+                <wp:extent cx="1713865" cy="635"/>
+                <wp:effectExtent l="0" t="0" r="635" b="8255"/>
+                <wp:wrapSquare wrapText="bothSides"/>
+                <wp:docPr id="8" name="Text Box 8"/>
+                <wp:cNvGraphicFramePr/>
+                <a:graphic xmlns:a="http://schemas.openxmlformats.org/drawingml/2006/main">
+                  <a:graphicData uri="http://schemas.microsoft.com/office/word/2010/wordprocessingShape">
+                    <wps:wsp>
+                      <wps:cNvSpPr txBox="1"/>
+                      <wps:spPr>
+                        <a:xfrm>
+                          <a:off x="0" y="0"/>
+                          <a:ext cx="1713865" cy="635"/>
+                        </a:xfrm>
+                        <a:prstGeom prst="rect">
+                          <a:avLst/>
+                        </a:prstGeom>
+                        <a:solidFill>
+                          <a:prstClr val="white"/>
+                        </a:solidFill>
+                        <a:ln>
+                          <a:noFill/>
+                        </a:ln>
+                        <a:effectLst/>
+                      </wps:spPr>
+                      <wps:txbx>
+                        <w:txbxContent>
+                          <w:p>
+                            <w:pPr>
+                              <w:pStyle w:val="Caption"/>
+                              <w:rPr>
+                                <w:noProof/>
+                              </w:rPr>
+                            </w:pPr>
+                            <w:r>
+                              <w:t xml:space="preserve">Figure </w:t>
+                            </w:r>
+                            <w:r>
+                              <w:fldChar w:fldCharType="begin"/>
+                            </w:r>
+                            <w:r>
+                              <w:instrText xml:space="preserve"> SEQ Figure \* ARABIC </w:instrText>
+                            </w:r>
+                            <w:r>
+                              <w:fldChar w:fldCharType="separate"/>
+                            </w:r>
+                            <w:r>
+                              <w:rPr>
+                                <w:noProof/>
+                              </w:rPr>
+                              <w:t>4</w:t>
+                            </w:r>
+                            <w:r>
+                              <w:fldChar w:fldCharType="end"/>
+                            </w:r>
+                            <w:r>
+                              <w:t>: Quantum Entanglement</w:t>
+                            </w:r>
+                          </w:p>
+                        </w:txbxContent>
+                      </wps:txbx>
+                      <wps:bodyPr rot="0" spcFirstLastPara="0" vertOverflow="overflow" horzOverflow="overflow" vert="horz" wrap="square" lIns="0" tIns="0" rIns="0" bIns="0" numCol="1" spcCol="0" rtlCol="0" fromWordArt="0" anchor="t" anchorCtr="0" forceAA="0" compatLnSpc="1">
+                        <a:prstTxWarp prst="textNoShape">
+                          <a:avLst/>
+                        </a:prstTxWarp>
+                        <a:spAutoFit/>
+                      </wps:bodyPr>
+                    </wps:wsp>
+                  </a:graphicData>
+                </a:graphic>
+              </wp:anchor>
+            </w:drawing>
+          </mc:Choice>
+          <mc:Fallback>
+            <w:pict>
+              <v:shape w14:anchorId="20E26377" id="Text Box 8" o:spid="_x0000_s1030" type="#_x0000_t202" style="position:absolute;margin-left:-159.55pt;margin-top:10.9pt;width:134.95pt;height:.05pt;z-index:251735552;visibility:visible;mso-wrap-style:square;mso-wrap-distance-left:9pt;mso-wrap-distance-top:0;mso-wrap-distance-right:9pt;mso-wrap-distance-bottom:0;mso-position-horizontal:absolute;mso-position-horizontal-relative:text;mso-position-vertical:absolute;mso-position-vertical-relative:text;v-text-anchor:top" o:gfxdata="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" stroked="f">
+                <v:textbox style="mso-fit-shape-to-text:t" inset="0,0,0,0">
+                  <w:txbxContent>
+                    <w:p>
+                      <w:pPr>
+                        <w:pStyle w:val="Caption"/>
+                        <w:rPr>
+                          <w:noProof/>
+                        </w:rPr>
+                      </w:pPr>
+                      <w:r>
+                        <w:t xml:space="preserve">Figure </w:t>
+                      </w:r>
+                      <w:r>
+                        <w:fldChar w:fldCharType="begin"/>
+                      </w:r>
+                      <w:r>
+                        <w:instrText xml:space="preserve"> SEQ Figure \* ARABIC </w:instrText>
+                      </w:r>
+                      <w:r>
+                        <w:fldChar w:fldCharType="separate"/>
+                      </w:r>
+                      <w:r>
+                        <w:rPr>
+                          <w:noProof/>
+                        </w:rPr>
+                        <w:t>4</w:t>
+                      </w:r>
+                      <w:r>
+                        <w:fldChar w:fldCharType="end"/>
+                      </w:r>
+                      <w:r>
+                        <w:t>: Quantum Entanglement</w:t>
+                      </w:r>
+                    </w:p>
+                  </w:txbxContent>
+                </v:textbox>
+                <w10:wrap type="square"/>
+              </v:shape>
+            </w:pict>
+          </mc:Fallback>
+        </mc:AlternateContent>
+      </w:r>
+    </w:p>
+    <w:p/>
+    <w:p>
+      <w:pPr>
+        <w:pStyle w:val="Heading1"/>
         <w:spacing w:line="480" w:lineRule="auto"/>
       </w:pPr>
+      <w:bookmarkStart w:id="3" w:name="_Toc497571191"/>
+      <w:r>
+        <w:t>2. Change in the Design</w:t>
+      </w:r>
+      <w:bookmarkEnd w:id="3"/>
+    </w:p>
+    <w:p>
+      <w:pPr>
+        <w:pStyle w:val="NoSpacing"/>
+      </w:pPr>
+      <w:r>
+        <w:t xml:space="preserve">As it is mentioned before there are some significant differences between Quantum Chess and the classic chess. It may be complicated to understand for users who are unfamiliar with the game. So, we give players some detailed knowledge about how to play the game. After clicking “Help” button on the main menu. Users are able to access information about rules of the game on Help page. But, if time requires and we deal with our issues, it is planned to put a visual tutorial. Since, we believe that demonstrating visuals is easier to comprehend for players. In this tutorial, some instructions will be given to users. Users are desired to click pieces and it will be shown that which locations the pieces can move and how they can use the power-ups. Thanks to tutorial, players will be trained as soon as possible. </w:t>
+      </w:r>
+    </w:p>
+    <w:p/>
+    <w:p>
+      <w:pPr>
+        <w:pStyle w:val="Heading1"/>
+        <w:spacing w:line="480" w:lineRule="auto"/>
+      </w:pPr>
+      <w:bookmarkStart w:id="4" w:name="_Toc497571192"/>
       <w:r>
         <w:t>3. What to Do Next</w:t>
       </w:r>
-    </w:p>
-    <w:p>
-      <w:pPr>
-        <w:pStyle w:val="AralkYok"/>
-        <w:spacing w:line="480" w:lineRule="auto"/>
-      </w:pPr>
-    </w:p>
-    <w:p>
-      <w:pPr>
-        <w:pStyle w:val="AralkYok"/>
+      <w:bookmarkEnd w:id="4"/>
+    </w:p>
+    <w:p>
+      <w:pPr>
+        <w:pStyle w:val="NoSpacing"/>
         <w:numPr>
           <w:ilvl w:val="0"/>
           <w:numId w:val="4"/>
@@ -977,17 +2055,38 @@
     </w:p>
     <w:p>
       <w:pPr>
-        <w:pStyle w:val="AralkYok"/>
-        <w:spacing w:line="480" w:lineRule="auto"/>
+        <w:pStyle w:val="NoSpacing"/>
         <w:ind w:firstLine="360"/>
       </w:pPr>
       <w:r>
-        <w:t xml:space="preserve">Player class does not included the implementation yet. It is planned to implement the chess game without quantum powerups and players in the first iteration and after implement the parts which are specific to the QuantumChessGame. </w:t>
-      </w:r>
-    </w:p>
-    <w:p>
-      <w:pPr>
-        <w:pStyle w:val="AralkYok"/>
+        <w:t xml:space="preserve">Player class does not included the implementation yet. It is planned to implement the chess game without quantum </w:t>
+      </w:r>
+      <w:proofErr w:type="spellStart"/>
+      <w:r>
+        <w:t>powerups</w:t>
+      </w:r>
+      <w:proofErr w:type="spellEnd"/>
+      <w:r>
+        <w:t xml:space="preserve"> and players in the first iteration and after implement the parts which are specific to the </w:t>
+      </w:r>
+      <w:proofErr w:type="spellStart"/>
+      <w:r>
+        <w:t>QuantumChessGame</w:t>
+      </w:r>
+      <w:proofErr w:type="spellEnd"/>
+      <w:r>
+        <w:t xml:space="preserve">. </w:t>
+      </w:r>
+    </w:p>
+    <w:p>
+      <w:pPr>
+        <w:pStyle w:val="NoSpacing"/>
+        <w:ind w:firstLine="360"/>
+      </w:pPr>
+    </w:p>
+    <w:p>
+      <w:pPr>
+        <w:pStyle w:val="NoSpacing"/>
         <w:numPr>
           <w:ilvl w:val="0"/>
           <w:numId w:val="4"/>
@@ -998,25 +2097,62 @@
         <w:rPr>
           <w:b/>
         </w:rPr>
-        <w:t>Implementation of QuantumPowerUps</w:t>
-      </w:r>
+        <w:t xml:space="preserve">Implementation of </w:t>
+      </w:r>
+      <w:proofErr w:type="spellStart"/>
+      <w:r>
+        <w:rPr>
+          <w:b/>
+        </w:rPr>
+        <w:t>QuantumPowerUps</w:t>
+      </w:r>
+      <w:proofErr w:type="spellEnd"/>
       <w:r>
         <w:t>:</w:t>
       </w:r>
     </w:p>
     <w:p>
       <w:pPr>
-        <w:pStyle w:val="AralkYok"/>
-        <w:spacing w:line="480" w:lineRule="auto"/>
+        <w:pStyle w:val="NoSpacing"/>
         <w:ind w:firstLine="360"/>
       </w:pPr>
       <w:r>
-        <w:t xml:space="preserve">Since the game does not have player at this moment, QuantumPowerUps, which are belonging to players, are not implemented yet. However, movements regarding to the powerups are considered for the implementation. Therefore, powerups are considered at the backend operations but not implemented at the front-end. </w:t>
-      </w:r>
-    </w:p>
-    <w:p>
-      <w:pPr>
-        <w:pStyle w:val="AralkYok"/>
+        <w:t xml:space="preserve">Since the game does not have player at this moment, </w:t>
+      </w:r>
+      <w:proofErr w:type="spellStart"/>
+      <w:r>
+        <w:t>QuantumPowerUps</w:t>
+      </w:r>
+      <w:proofErr w:type="spellEnd"/>
+      <w:r>
+        <w:t xml:space="preserve">, which are belonging to players, are not implemented yet. However, movements regarding to the </w:t>
+      </w:r>
+      <w:proofErr w:type="spellStart"/>
+      <w:r>
+        <w:t>powerups</w:t>
+      </w:r>
+      <w:proofErr w:type="spellEnd"/>
+      <w:r>
+        <w:t xml:space="preserve"> are considered for the implementation. Therefore, </w:t>
+      </w:r>
+      <w:proofErr w:type="spellStart"/>
+      <w:r>
+        <w:t>powerups</w:t>
+      </w:r>
+      <w:proofErr w:type="spellEnd"/>
+      <w:r>
+        <w:t xml:space="preserve"> are considered at the backend operations but not implemented at the front-end. </w:t>
+      </w:r>
+    </w:p>
+    <w:p>
+      <w:pPr>
+        <w:pStyle w:val="NoSpacing"/>
+        <w:ind w:firstLine="360"/>
+      </w:pPr>
+    </w:p>
+    <w:p>
+      <w:pPr>
+        <w:pStyle w:val="NoSpacing"/>
         <w:numPr>
           <w:ilvl w:val="0"/>
           <w:numId w:val="4"/>
@@ -1035,203 +2171,179 @@
     </w:p>
     <w:p>
       <w:pPr>
-        <w:pStyle w:val="AralkYok"/>
+        <w:pStyle w:val="NoSpacing"/>
+        <w:ind w:firstLine="360"/>
+      </w:pPr>
+      <w:r>
+        <w:t>We are currently working on the game screens and their inte</w:t>
+      </w:r>
+      <w:r>
+        <w:t>nt</w:t>
+      </w:r>
+      <w:r>
+        <w:t xml:space="preserve"> with controllers. Main menu, game play menu, help menu and credits menu will be implemented after the first iteration. The most difficult part of the game play menu, board, is implemented in the first iteration.</w:t>
+      </w:r>
+    </w:p>
+    <w:p>
+      <w:pPr>
+        <w:pStyle w:val="NoSpacing"/>
+      </w:pPr>
+    </w:p>
+    <w:p>
+      <w:pPr>
+        <w:pStyle w:val="Heading1"/>
         <w:spacing w:line="480" w:lineRule="auto"/>
-        <w:ind w:firstLine="360"/>
-      </w:pPr>
-      <w:r>
-        <w:t>We are currently working on the game screens and their inte</w:t>
-      </w:r>
-      <w:r>
-        <w:t>nt</w:t>
-      </w:r>
-      <w:r>
-        <w:t xml:space="preserve"> with controllers. Main menu, game play menu, help menu and credits menu will be implemented after the first iteration. The most difficult part of the game play menu, board, is implemented in the first iteration.</w:t>
-      </w:r>
-    </w:p>
-    <w:p>
-      <w:pPr>
-        <w:pStyle w:val="AralkYok"/>
-      </w:pPr>
-    </w:p>
-    <w:p>
-      <w:pPr>
-        <w:pStyle w:val="Balk1"/>
+      </w:pPr>
+      <w:bookmarkStart w:id="5" w:name="_Toc497571193"/>
+      <w:r>
+        <w:t>4</w:t>
+      </w:r>
+      <w:r>
+        <w:t>. Co</w:t>
+      </w:r>
+      <w:bookmarkStart w:id="6" w:name="_GoBack"/>
+      <w:bookmarkEnd w:id="6"/>
+      <w:r>
+        <w:t>nclusion</w:t>
+      </w:r>
+      <w:bookmarkEnd w:id="5"/>
+    </w:p>
+    <w:p>
+      <w:pPr>
+        <w:pStyle w:val="Heading2"/>
+      </w:pPr>
+      <w:bookmarkStart w:id="7" w:name="_Toc497571194"/>
+      <w:r>
+        <w:t>What we have learnt:</w:t>
+      </w:r>
+      <w:bookmarkEnd w:id="7"/>
+    </w:p>
+    <w:p>
+      <w:pPr>
+        <w:pStyle w:val="NoSpacing"/>
+      </w:pPr>
+    </w:p>
+    <w:p>
+      <w:pPr>
+        <w:pStyle w:val="NoSpacing"/>
+      </w:pPr>
+      <w:r>
+        <w:t>We choose this project to learn more about Quantum Chess, design it and develop this game for people who are curious about chess game. When we design this game we learn a lot of thing about Object Oriented Software Engineering. As a team what we learnt listed below:</w:t>
+      </w:r>
+    </w:p>
+    <w:p>
+      <w:pPr>
         <w:spacing w:line="480" w:lineRule="auto"/>
       </w:pPr>
-      <w:r>
-        <w:t>4</w:t>
-      </w:r>
-      <w:r>
-        <w:t>. Conclusion</w:t>
-      </w:r>
-    </w:p>
-    <w:p>
-      <w:pPr>
-        <w:spacing w:line="480" w:lineRule="auto"/>
-      </w:pPr>
-      <w:r>
-        <w:t>What we have learnt:</w:t>
-      </w:r>
-    </w:p>
-    <w:p>
-      <w:pPr>
-        <w:spacing w:line="480" w:lineRule="auto"/>
-      </w:pPr>
-      <w:r>
-        <w:t>We choose this project to learn more about Quantum Chess, design it and develop this game for people who are curious about chess game. When we design this game we learn a lot of thing about Object Oriented Software Engineering. As a team what we learnt listed below:</w:t>
-      </w:r>
-    </w:p>
-    <w:p>
-      <w:pPr>
-        <w:spacing w:line="480" w:lineRule="auto"/>
-      </w:pPr>
-    </w:p>
-    <w:p>
-      <w:pPr>
-        <w:pStyle w:val="ListeParagraf"/>
+    </w:p>
+    <w:p>
+      <w:pPr>
+        <w:pStyle w:val="NoSpacing"/>
         <w:numPr>
           <w:ilvl w:val="0"/>
-          <w:numId w:val="5"/>
+          <w:numId w:val="6"/>
         </w:numPr>
-        <w:spacing w:line="480" w:lineRule="auto"/>
-        <w:rPr>
-          <w:sz w:val="24"/>
-          <w:szCs w:val="24"/>
-          <w:lang w:val="en-US"/>
-        </w:rPr>
-      </w:pPr>
-      <w:r>
-        <w:rPr>
-          <w:sz w:val="24"/>
-          <w:szCs w:val="24"/>
-          <w:lang w:val="en-US"/>
-        </w:rPr>
-        <w:lastRenderedPageBreak/>
+      </w:pPr>
+      <w:r>
         <w:t>Our group members understand that group projects can promote important intellectual and social skills and help to prepare us for a work world in which teamwork are increasingly the norm.</w:t>
       </w:r>
     </w:p>
     <w:p>
       <w:pPr>
-        <w:pStyle w:val="ListeParagraf"/>
+        <w:pStyle w:val="NoSpacing"/>
+        <w:ind w:left="816"/>
+      </w:pPr>
+    </w:p>
+    <w:p>
+      <w:pPr>
+        <w:pStyle w:val="NoSpacing"/>
         <w:numPr>
           <w:ilvl w:val="0"/>
-          <w:numId w:val="5"/>
+          <w:numId w:val="6"/>
         </w:numPr>
-        <w:spacing w:line="480" w:lineRule="auto"/>
-        <w:rPr>
-          <w:sz w:val="24"/>
-          <w:szCs w:val="24"/>
-          <w:lang w:val="en-US"/>
-        </w:rPr>
-      </w:pPr>
-      <w:r>
-        <w:rPr>
-          <w:sz w:val="24"/>
-          <w:szCs w:val="24"/>
-          <w:lang w:val="en-US"/>
-        </w:rPr>
+      </w:pPr>
+      <w:r>
         <w:t>We understand that after graduating what we can do in our field.</w:t>
       </w:r>
     </w:p>
     <w:p>
       <w:pPr>
-        <w:pStyle w:val="ListeParagraf"/>
+        <w:pStyle w:val="NoSpacing"/>
+        <w:ind w:left="816"/>
+      </w:pPr>
+    </w:p>
+    <w:p>
+      <w:pPr>
+        <w:pStyle w:val="NoSpacing"/>
         <w:numPr>
           <w:ilvl w:val="0"/>
-          <w:numId w:val="5"/>
+          <w:numId w:val="6"/>
         </w:numPr>
-        <w:spacing w:line="480" w:lineRule="auto"/>
-        <w:rPr>
-          <w:sz w:val="24"/>
-          <w:szCs w:val="24"/>
-          <w:lang w:val="en-US"/>
-        </w:rPr>
-      </w:pPr>
-      <w:r>
-        <w:rPr>
-          <w:sz w:val="24"/>
-          <w:szCs w:val="24"/>
-          <w:lang w:val="en-US"/>
-        </w:rPr>
+      </w:pPr>
+      <w:r>
         <w:t>This project was a good chance to improve our Object-Oriented skills and all of the group members benefit from this chance to improve their skills</w:t>
       </w:r>
     </w:p>
     <w:p>
       <w:pPr>
-        <w:pStyle w:val="ListeParagraf"/>
+        <w:pStyle w:val="NoSpacing"/>
+        <w:ind w:left="816"/>
+      </w:pPr>
+    </w:p>
+    <w:p>
+      <w:pPr>
+        <w:pStyle w:val="NoSpacing"/>
         <w:numPr>
           <w:ilvl w:val="0"/>
-          <w:numId w:val="5"/>
+          <w:numId w:val="6"/>
         </w:numPr>
-        <w:spacing w:line="480" w:lineRule="auto"/>
-        <w:rPr>
-          <w:sz w:val="24"/>
-          <w:szCs w:val="24"/>
-          <w:lang w:val="en-US"/>
-        </w:rPr>
-      </w:pPr>
-      <w:r>
-        <w:rPr>
-          <w:sz w:val="24"/>
-          <w:szCs w:val="24"/>
-          <w:lang w:val="en-US"/>
-        </w:rPr>
-        <w:t>We develop program in Intellij Idea it means that we improve our coding and using IDE skills</w:t>
-      </w:r>
-    </w:p>
-    <w:p>
-      <w:pPr>
-        <w:pStyle w:val="ListeParagraf"/>
+      </w:pPr>
+      <w:r>
+        <w:t xml:space="preserve">We develop program in </w:t>
+      </w:r>
+      <w:proofErr w:type="spellStart"/>
+      <w:r>
+        <w:t>Intellij</w:t>
+      </w:r>
+      <w:proofErr w:type="spellEnd"/>
+      <w:r>
+        <w:t xml:space="preserve"> Idea it means that we improve our coding and using IDE skills</w:t>
+      </w:r>
+    </w:p>
+    <w:p>
+      <w:pPr>
+        <w:pStyle w:val="NoSpacing"/>
+        <w:ind w:left="816"/>
+      </w:pPr>
+    </w:p>
+    <w:p>
+      <w:pPr>
+        <w:pStyle w:val="NoSpacing"/>
         <w:numPr>
           <w:ilvl w:val="0"/>
-          <w:numId w:val="5"/>
+          <w:numId w:val="6"/>
         </w:numPr>
-        <w:spacing w:line="480" w:lineRule="auto"/>
-        <w:rPr>
-          <w:sz w:val="24"/>
-          <w:szCs w:val="24"/>
-          <w:lang w:val="en-US"/>
-        </w:rPr>
-      </w:pPr>
-      <w:r>
-        <w:rPr>
-          <w:sz w:val="24"/>
-          <w:szCs w:val="24"/>
-          <w:lang w:val="en-US"/>
-        </w:rPr>
+      </w:pPr>
+      <w:r>
         <w:t xml:space="preserve">We understand the concept behind MVC and the advantages it offers. </w:t>
       </w:r>
     </w:p>
     <w:p>
       <w:pPr>
-        <w:pStyle w:val="ListeParagraf"/>
+        <w:pStyle w:val="NoSpacing"/>
+        <w:ind w:left="816"/>
+      </w:pPr>
+    </w:p>
+    <w:p>
+      <w:pPr>
+        <w:pStyle w:val="NoSpacing"/>
         <w:numPr>
           <w:ilvl w:val="0"/>
-          <w:numId w:val="5"/>
+          <w:numId w:val="6"/>
         </w:numPr>
-        <w:spacing w:line="480" w:lineRule="auto"/>
-        <w:rPr>
-          <w:sz w:val="24"/>
-          <w:szCs w:val="24"/>
-          <w:lang w:val="en-US"/>
-        </w:rPr>
-      </w:pPr>
-      <w:r>
-        <w:rPr>
-          <w:sz w:val="24"/>
-          <w:szCs w:val="24"/>
-          <w:lang w:val="en-US"/>
-        </w:rPr>
+      </w:pPr>
+      <w:r>
         <w:t>Our group members improved their algorithms when we try to implement “Quantum Tunneling”, “Quantum Superposition” and “Quantum Entanglement”.</w:t>
-      </w:r>
-    </w:p>
-    <w:p>
-      <w:pPr>
-        <w:spacing w:line="480" w:lineRule="auto"/>
-      </w:pPr>
-      <w:r>
-        <w:t>What will be changed:</w:t>
       </w:r>
     </w:p>
     <w:p>
@@ -1240,7 +2352,7 @@
         <w:ind w:firstLine="708"/>
       </w:pPr>
       <w:r>
-        <w:t xml:space="preserve">As it is mentioned before there are some significant differences between Quantum Chess and the classic chess. It may be complicated to understand for users who are unfamiliar with the game. So, we give players some detailed knowledge about how to play the game. After clicking “Help” button on the main menu. Users are able to access information about rules of the game on Help page. But, if time requires and we deal with our issues, it is planned to put a visual tutorial. Since, we believe that demonstrating visuals is more easy to comprehend for players. In this tutorial, some instructions will be given to users. Users are desired to click pieces and it will be shown that which locations the pieces can move and how they can use the power-ups. Thanks to tutorial, players will be trained as soon as possible. </w:t>
+        <w:t xml:space="preserve"> </w:t>
       </w:r>
     </w:p>
     <w:p>
@@ -1251,159 +2363,12 @@
     <w:p/>
     <w:p>
       <w:pPr>
-        <w:pStyle w:val="AralkYok"/>
-      </w:pPr>
-      <w:bookmarkStart w:id="0" w:name="_GoBack"/>
-      <w:bookmarkEnd w:id="0"/>
-    </w:p>
-    <w:p>
-      <w:pPr>
-        <w:pStyle w:val="AralkYok"/>
-      </w:pPr>
-    </w:p>
-    <w:p>
-      <w:pPr>
-        <w:pStyle w:val="AralkYok"/>
-      </w:pPr>
-    </w:p>
-    <w:p>
-      <w:pPr>
-        <w:pStyle w:val="AralkYok"/>
-      </w:pPr>
-    </w:p>
-    <w:p>
-      <w:pPr>
-        <w:pStyle w:val="AralkYok"/>
-      </w:pPr>
-    </w:p>
-    <w:p>
-      <w:pPr>
-        <w:pStyle w:val="AralkYok"/>
-      </w:pPr>
-    </w:p>
-    <w:p>
-      <w:pPr>
-        <w:pStyle w:val="AralkYok"/>
-      </w:pPr>
-    </w:p>
-    <w:p>
-      <w:pPr>
-        <w:pStyle w:val="AralkYok"/>
-      </w:pPr>
-    </w:p>
-    <w:p>
-      <w:pPr>
-        <w:pStyle w:val="AralkYok"/>
-      </w:pPr>
-    </w:p>
-    <w:p>
-      <w:pPr>
-        <w:pStyle w:val="AralkYok"/>
-      </w:pPr>
-    </w:p>
-    <w:p>
-      <w:pPr>
-        <w:pStyle w:val="AralkYok"/>
-      </w:pPr>
-    </w:p>
-    <w:p>
-      <w:pPr>
-        <w:pStyle w:val="AralkYok"/>
-      </w:pPr>
-    </w:p>
-    <w:p>
-      <w:pPr>
-        <w:pStyle w:val="AralkYok"/>
-      </w:pPr>
-    </w:p>
-    <w:p>
-      <w:pPr>
-        <w:pStyle w:val="AralkYok"/>
-      </w:pPr>
-    </w:p>
-    <w:p>
-      <w:pPr>
-        <w:pStyle w:val="AralkYok"/>
-      </w:pPr>
-    </w:p>
-    <w:p>
-      <w:pPr>
-        <w:pStyle w:val="AralkYok"/>
-      </w:pPr>
-    </w:p>
-    <w:p>
-      <w:pPr>
-        <w:pStyle w:val="AralkYok"/>
-      </w:pPr>
-    </w:p>
-    <w:p>
-      <w:pPr>
-        <w:pStyle w:val="AralkYok"/>
-      </w:pPr>
-    </w:p>
-    <w:p>
-      <w:pPr>
-        <w:pStyle w:val="AralkYok"/>
-      </w:pPr>
-    </w:p>
-    <w:p>
-      <w:pPr>
-        <w:pStyle w:val="AralkYok"/>
-      </w:pPr>
-    </w:p>
-    <w:p>
-      <w:pPr>
-        <w:pStyle w:val="AralkYok"/>
-      </w:pPr>
-    </w:p>
-    <w:p>
-      <w:pPr>
-        <w:pStyle w:val="AralkYok"/>
-      </w:pPr>
-    </w:p>
-    <w:p>
-      <w:pPr>
-        <w:pStyle w:val="AralkYok"/>
-      </w:pPr>
-    </w:p>
-    <w:p>
-      <w:pPr>
-        <w:pStyle w:val="AralkYok"/>
-      </w:pPr>
-    </w:p>
-    <w:p>
-      <w:pPr>
-        <w:pStyle w:val="AralkYok"/>
-      </w:pPr>
-    </w:p>
-    <w:p>
-      <w:pPr>
-        <w:pStyle w:val="AralkYok"/>
-      </w:pPr>
-    </w:p>
-    <w:p>
-      <w:pPr>
-        <w:pStyle w:val="AralkYok"/>
-      </w:pPr>
-    </w:p>
-    <w:p>
-      <w:pPr>
-        <w:pStyle w:val="AralkYok"/>
-      </w:pPr>
-    </w:p>
-    <w:p>
-      <w:pPr>
-        <w:pStyle w:val="AralkYok"/>
-      </w:pPr>
-    </w:p>
-    <w:p>
-      <w:pPr>
-        <w:pStyle w:val="AralkYok"/>
+        <w:pStyle w:val="NoSpacing"/>
       </w:pPr>
     </w:p>
     <w:sectPr>
-      <w:headerReference w:type="default" r:id="rId8"/>
-      <w:footerReference w:type="default" r:id="rId9"/>
+      <w:headerReference w:type="default" r:id="rId12"/>
+      <w:footerReference w:type="default" r:id="rId13"/>
       <w:pgSz w:w="11900" w:h="16840"/>
       <w:pgMar w:top="1417" w:right="1417" w:bottom="1417" w:left="1417" w:header="708" w:footer="708" w:gutter="0"/>
       <w:cols w:space="720"/>
@@ -1413,7 +2378,7 @@
 </file>
 
 <file path=word/endnotes.xml><?xml version="1.0" encoding="utf-8"?>
-<w:endnotes xmlns:wpc="http://schemas.microsoft.com/office/word/2010/wordprocessingCanvas" xmlns:mo="http://schemas.microsoft.com/office/mac/office/2008/main" xmlns:mc="http://schemas.openxmlformats.org/markup-compatibility/2006" xmlns:mv="urn:schemas-microsoft-com:mac:vml" xmlns:o="urn:schemas-microsoft-com:office:office" xmlns:r="http://schemas.openxmlformats.org/officeDocument/2006/relationships" xmlns:m="http://schemas.openxmlformats.org/officeDocument/2006/math" xmlns:v="urn:schemas-microsoft-com:vml" xmlns:wp14="http://schemas.microsoft.com/office/word/2010/wordprocessingDrawing" xmlns:wp="http://schemas.openxmlformats.org/drawingml/2006/wordprocessingDrawing" xmlns:w10="urn:schemas-microsoft-com:office:word" xmlns:w="http://schemas.openxmlformats.org/wordprocessingml/2006/main" xmlns:w14="http://schemas.microsoft.com/office/word/2010/wordml" xmlns:w15="http://schemas.microsoft.com/office/word/2012/wordml" xmlns:wpg="http://schemas.microsoft.com/office/word/2010/wordprocessingGroup" xmlns:wpi="http://schemas.microsoft.com/office/word/2010/wordprocessingInk" xmlns:wne="http://schemas.microsoft.com/office/word/2006/wordml" xmlns:wps="http://schemas.microsoft.com/office/word/2010/wordprocessingShape" mc:Ignorable="w14 w15 wp14">
+<w:endnotes xmlns:wpc="http://schemas.microsoft.com/office/word/2010/wordprocessingCanvas" xmlns:mc="http://schemas.openxmlformats.org/markup-compatibility/2006" xmlns:o="urn:schemas-microsoft-com:office:office" xmlns:r="http://schemas.openxmlformats.org/officeDocument/2006/relationships" xmlns:m="http://schemas.openxmlformats.org/officeDocument/2006/math" xmlns:v="urn:schemas-microsoft-com:vml" xmlns:wp14="http://schemas.microsoft.com/office/word/2010/wordprocessingDrawing" xmlns:wp="http://schemas.openxmlformats.org/drawingml/2006/wordprocessingDrawing" xmlns:w10="urn:schemas-microsoft-com:office:word" xmlns:w="http://schemas.openxmlformats.org/wordprocessingml/2006/main" xmlns:w14="http://schemas.microsoft.com/office/word/2010/wordml" xmlns:w15="http://schemas.microsoft.com/office/word/2012/wordml" xmlns:wpg="http://schemas.microsoft.com/office/word/2010/wordprocessingGroup" xmlns:wpi="http://schemas.microsoft.com/office/word/2010/wordprocessingInk" xmlns:wne="http://schemas.microsoft.com/office/word/2006/wordml" xmlns:wps="http://schemas.microsoft.com/office/word/2010/wordprocessingShape" mc:Ignorable="w14 w15 wp14">
   <w:endnote w:type="separator" w:id="-1">
     <w:p>
       <w:r>
@@ -1432,7 +2397,7 @@
 </file>
 
 <file path=word/footer1.xml><?xml version="1.0" encoding="utf-8"?>
-<w:ftr xmlns:wpc="http://schemas.microsoft.com/office/word/2010/wordprocessingCanvas" xmlns:mo="http://schemas.microsoft.com/office/mac/office/2008/main" xmlns:mc="http://schemas.openxmlformats.org/markup-compatibility/2006" xmlns:mv="urn:schemas-microsoft-com:mac:vml" xmlns:o="urn:schemas-microsoft-com:office:office" xmlns:r="http://schemas.openxmlformats.org/officeDocument/2006/relationships" xmlns:m="http://schemas.openxmlformats.org/officeDocument/2006/math" xmlns:v="urn:schemas-microsoft-com:vml" xmlns:wp14="http://schemas.microsoft.com/office/word/2010/wordprocessingDrawing" xmlns:wp="http://schemas.openxmlformats.org/drawingml/2006/wordprocessingDrawing" xmlns:w10="urn:schemas-microsoft-com:office:word" xmlns:w="http://schemas.openxmlformats.org/wordprocessingml/2006/main" xmlns:w14="http://schemas.microsoft.com/office/word/2010/wordml" xmlns:w15="http://schemas.microsoft.com/office/word/2012/wordml" xmlns:wpg="http://schemas.microsoft.com/office/word/2010/wordprocessingGroup" xmlns:wpi="http://schemas.microsoft.com/office/word/2010/wordprocessingInk" xmlns:wne="http://schemas.microsoft.com/office/word/2006/wordml" xmlns:wps="http://schemas.microsoft.com/office/word/2010/wordprocessingShape" mc:Ignorable="w14 w15 wp14">
+<w:ftr xmlns:wpc="http://schemas.microsoft.com/office/word/2010/wordprocessingCanvas" xmlns:mc="http://schemas.openxmlformats.org/markup-compatibility/2006" xmlns:o="urn:schemas-microsoft-com:office:office" xmlns:r="http://schemas.openxmlformats.org/officeDocument/2006/relationships" xmlns:m="http://schemas.openxmlformats.org/officeDocument/2006/math" xmlns:v="urn:schemas-microsoft-com:vml" xmlns:wp14="http://schemas.microsoft.com/office/word/2010/wordprocessingDrawing" xmlns:wp="http://schemas.openxmlformats.org/drawingml/2006/wordprocessingDrawing" xmlns:w10="urn:schemas-microsoft-com:office:word" xmlns:w="http://schemas.openxmlformats.org/wordprocessingml/2006/main" xmlns:w14="http://schemas.microsoft.com/office/word/2010/wordml" xmlns:w15="http://schemas.microsoft.com/office/word/2012/wordml" xmlns:wpg="http://schemas.microsoft.com/office/word/2010/wordprocessingGroup" xmlns:wpi="http://schemas.microsoft.com/office/word/2010/wordprocessingInk" xmlns:wne="http://schemas.microsoft.com/office/word/2006/wordml" xmlns:wps="http://schemas.microsoft.com/office/word/2010/wordprocessingShape" mc:Ignorable="w14 w15 wp14">
   <w:p>
     <w:pPr>
       <w:pStyle w:val="HeaderFooter"/>
@@ -1442,7 +2407,7 @@
 </file>
 
 <file path=word/footnotes.xml><?xml version="1.0" encoding="utf-8"?>
-<w:footnotes xmlns:wpc="http://schemas.microsoft.com/office/word/2010/wordprocessingCanvas" xmlns:mo="http://schemas.microsoft.com/office/mac/office/2008/main" xmlns:mc="http://schemas.openxmlformats.org/markup-compatibility/2006" xmlns:mv="urn:schemas-microsoft-com:mac:vml" xmlns:o="urn:schemas-microsoft-com:office:office" xmlns:r="http://schemas.openxmlformats.org/officeDocument/2006/relationships" xmlns:m="http://schemas.openxmlformats.org/officeDocument/2006/math" xmlns:v="urn:schemas-microsoft-com:vml" xmlns:wp14="http://schemas.microsoft.com/office/word/2010/wordprocessingDrawing" xmlns:wp="http://schemas.openxmlformats.org/drawingml/2006/wordprocessingDrawing" xmlns:w10="urn:schemas-microsoft-com:office:word" xmlns:w="http://schemas.openxmlformats.org/wordprocessingml/2006/main" xmlns:w14="http://schemas.microsoft.com/office/word/2010/wordml" xmlns:w15="http://schemas.microsoft.com/office/word/2012/wordml" xmlns:wpg="http://schemas.microsoft.com/office/word/2010/wordprocessingGroup" xmlns:wpi="http://schemas.microsoft.com/office/word/2010/wordprocessingInk" xmlns:wne="http://schemas.microsoft.com/office/word/2006/wordml" xmlns:wps="http://schemas.microsoft.com/office/word/2010/wordprocessingShape" mc:Ignorable="w14 w15 wp14">
+<w:footnotes xmlns:wpc="http://schemas.microsoft.com/office/word/2010/wordprocessingCanvas" xmlns:mc="http://schemas.openxmlformats.org/markup-compatibility/2006" xmlns:o="urn:schemas-microsoft-com:office:office" xmlns:r="http://schemas.openxmlformats.org/officeDocument/2006/relationships" xmlns:m="http://schemas.openxmlformats.org/officeDocument/2006/math" xmlns:v="urn:schemas-microsoft-com:vml" xmlns:wp14="http://schemas.microsoft.com/office/word/2010/wordprocessingDrawing" xmlns:wp="http://schemas.openxmlformats.org/drawingml/2006/wordprocessingDrawing" xmlns:w10="urn:schemas-microsoft-com:office:word" xmlns:w="http://schemas.openxmlformats.org/wordprocessingml/2006/main" xmlns:w14="http://schemas.microsoft.com/office/word/2010/wordml" xmlns:w15="http://schemas.microsoft.com/office/word/2012/wordml" xmlns:wpg="http://schemas.microsoft.com/office/word/2010/wordprocessingGroup" xmlns:wpi="http://schemas.microsoft.com/office/word/2010/wordprocessingInk" xmlns:wne="http://schemas.microsoft.com/office/word/2006/wordml" xmlns:wps="http://schemas.microsoft.com/office/word/2010/wordprocessingShape" mc:Ignorable="w14 w15 wp14">
   <w:footnote w:type="separator" w:id="-1">
     <w:p>
       <w:r>
@@ -1461,7 +2426,7 @@
 </file>
 
 <file path=word/header1.xml><?xml version="1.0" encoding="utf-8"?>
-<w:hdr xmlns:wpc="http://schemas.microsoft.com/office/word/2010/wordprocessingCanvas" xmlns:mo="http://schemas.microsoft.com/office/mac/office/2008/main" xmlns:mc="http://schemas.openxmlformats.org/markup-compatibility/2006" xmlns:mv="urn:schemas-microsoft-com:mac:vml" xmlns:o="urn:schemas-microsoft-com:office:office" xmlns:r="http://schemas.openxmlformats.org/officeDocument/2006/relationships" xmlns:m="http://schemas.openxmlformats.org/officeDocument/2006/math" xmlns:v="urn:schemas-microsoft-com:vml" xmlns:wp14="http://schemas.microsoft.com/office/word/2010/wordprocessingDrawing" xmlns:wp="http://schemas.openxmlformats.org/drawingml/2006/wordprocessingDrawing" xmlns:w10="urn:schemas-microsoft-com:office:word" xmlns:w="http://schemas.openxmlformats.org/wordprocessingml/2006/main" xmlns:w14="http://schemas.microsoft.com/office/word/2010/wordml" xmlns:w15="http://schemas.microsoft.com/office/word/2012/wordml" xmlns:wpg="http://schemas.microsoft.com/office/word/2010/wordprocessingGroup" xmlns:wpi="http://schemas.microsoft.com/office/word/2010/wordprocessingInk" xmlns:wne="http://schemas.microsoft.com/office/word/2006/wordml" xmlns:wps="http://schemas.microsoft.com/office/word/2010/wordprocessingShape" mc:Ignorable="w14 w15 wp14">
+<w:hdr xmlns:wpc="http://schemas.microsoft.com/office/word/2010/wordprocessingCanvas" xmlns:mc="http://schemas.openxmlformats.org/markup-compatibility/2006" xmlns:o="urn:schemas-microsoft-com:office:office" xmlns:r="http://schemas.openxmlformats.org/officeDocument/2006/relationships" xmlns:m="http://schemas.openxmlformats.org/officeDocument/2006/math" xmlns:v="urn:schemas-microsoft-com:vml" xmlns:wp14="http://schemas.microsoft.com/office/word/2010/wordprocessingDrawing" xmlns:wp="http://schemas.openxmlformats.org/drawingml/2006/wordprocessingDrawing" xmlns:w10="urn:schemas-microsoft-com:office:word" xmlns:w="http://schemas.openxmlformats.org/wordprocessingml/2006/main" xmlns:w14="http://schemas.microsoft.com/office/word/2010/wordml" xmlns:w15="http://schemas.microsoft.com/office/word/2012/wordml" xmlns:wpg="http://schemas.microsoft.com/office/word/2010/wordprocessingGroup" xmlns:wpi="http://schemas.microsoft.com/office/word/2010/wordprocessingInk" xmlns:wne="http://schemas.microsoft.com/office/word/2006/wordml" xmlns:wps="http://schemas.microsoft.com/office/word/2010/wordprocessingShape" mc:Ignorable="w14 w15 wp14">
   <w:p>
     <w:pPr>
       <w:pStyle w:val="HeaderFooter"/>
@@ -1471,8 +2436,8 @@
 </file>
 
 <file path=word/numbering.xml><?xml version="1.0" encoding="utf-8"?>
-<w:numbering xmlns:wpc="http://schemas.microsoft.com/office/word/2010/wordprocessingCanvas" xmlns:mo="http://schemas.microsoft.com/office/mac/office/2008/main" xmlns:mc="http://schemas.openxmlformats.org/markup-compatibility/2006" xmlns:mv="urn:schemas-microsoft-com:mac:vml" xmlns:o="urn:schemas-microsoft-com:office:office" xmlns:r="http://schemas.openxmlformats.org/officeDocument/2006/relationships" xmlns:m="http://schemas.openxmlformats.org/officeDocument/2006/math" xmlns:v="urn:schemas-microsoft-com:vml" xmlns:wp14="http://schemas.microsoft.com/office/word/2010/wordprocessingDrawing" xmlns:wp="http://schemas.openxmlformats.org/drawingml/2006/wordprocessingDrawing" xmlns:w10="urn:schemas-microsoft-com:office:word" xmlns:w="http://schemas.openxmlformats.org/wordprocessingml/2006/main" xmlns:w14="http://schemas.microsoft.com/office/word/2010/wordml" xmlns:w15="http://schemas.microsoft.com/office/word/2012/wordml" xmlns:wpg="http://schemas.microsoft.com/office/word/2010/wordprocessingGroup" xmlns:wpi="http://schemas.microsoft.com/office/word/2010/wordprocessingInk" xmlns:wne="http://schemas.microsoft.com/office/word/2006/wordml" xmlns:wps="http://schemas.microsoft.com/office/word/2010/wordprocessingShape" mc:Ignorable="w14 w15 wp14">
-  <w:abstractNum w:abstractNumId="0">
+<w:numbering xmlns:wpc="http://schemas.microsoft.com/office/word/2010/wordprocessingCanvas" xmlns:mc="http://schemas.openxmlformats.org/markup-compatibility/2006" xmlns:o="urn:schemas-microsoft-com:office:office" xmlns:r="http://schemas.openxmlformats.org/officeDocument/2006/relationships" xmlns:m="http://schemas.openxmlformats.org/officeDocument/2006/math" xmlns:v="urn:schemas-microsoft-com:vml" xmlns:wp14="http://schemas.microsoft.com/office/word/2010/wordprocessingDrawing" xmlns:wp="http://schemas.openxmlformats.org/drawingml/2006/wordprocessingDrawing" xmlns:w10="urn:schemas-microsoft-com:office:word" xmlns:w="http://schemas.openxmlformats.org/wordprocessingml/2006/main" xmlns:w14="http://schemas.microsoft.com/office/word/2010/wordml" xmlns:w15="http://schemas.microsoft.com/office/word/2012/wordml" xmlns:wpg="http://schemas.microsoft.com/office/word/2010/wordprocessingGroup" xmlns:wpi="http://schemas.microsoft.com/office/word/2010/wordprocessingInk" xmlns:wne="http://schemas.microsoft.com/office/word/2006/wordml" xmlns:wps="http://schemas.microsoft.com/office/word/2010/wordprocessingShape" mc:Ignorable="w14 w15 wp14">
+  <w:abstractNum w:abstractNumId="0" w15:restartNumberingAfterBreak="0">
     <w:nsid w:val="19FA352C"/>
     <w:multiLevelType w:val="hybridMultilevel"/>
     <w:tmpl w:val="4D066982"/>
@@ -1558,7 +2523,7 @@
       </w:pPr>
     </w:lvl>
   </w:abstractNum>
-  <w:abstractNum w:abstractNumId="1">
+  <w:abstractNum w:abstractNumId="1" w15:restartNumberingAfterBreak="0">
     <w:nsid w:val="4B762C1F"/>
     <w:multiLevelType w:val="hybridMultilevel"/>
     <w:tmpl w:val="C5502B30"/>
@@ -1807,10 +2772,10 @@
       </w:rPr>
     </w:lvl>
   </w:abstractNum>
-  <w:abstractNum w:abstractNumId="2">
+  <w:abstractNum w:abstractNumId="2" w15:restartNumberingAfterBreak="0">
     <w:nsid w:val="592C40AF"/>
     <w:multiLevelType w:val="hybridMultilevel"/>
-    <w:tmpl w:val="7C9C0A9C"/>
+    <w:tmpl w:val="A9CA4992"/>
     <w:lvl w:ilvl="0" w:tplc="042C0001">
       <w:start w:val="1"/>
       <w:numFmt w:val="bullet"/>
@@ -1920,17 +2885,17 @@
       </w:rPr>
     </w:lvl>
   </w:abstractNum>
-  <w:abstractNum w:abstractNumId="3">
-    <w:nsid w:val="61E42A4D"/>
+  <w:abstractNum w:abstractNumId="3" w15:restartNumberingAfterBreak="0">
+    <w:nsid w:val="5E9132C0"/>
     <w:multiLevelType w:val="hybridMultilevel"/>
-    <w:tmpl w:val="A4025960"/>
-    <w:lvl w:ilvl="0" w:tplc="04090001">
+    <w:tmpl w:val="46B637F0"/>
+    <w:lvl w:ilvl="0" w:tplc="042C0001">
       <w:start w:val="1"/>
       <w:numFmt w:val="bullet"/>
       <w:lvlText w:val=""/>
       <w:lvlJc w:val="left"/>
       <w:pPr>
-        <w:ind w:left="720" w:hanging="360"/>
+        <w:ind w:left="816" w:hanging="360"/>
       </w:pPr>
       <w:rPr>
         <w:rFonts w:ascii="Symbol" w:hAnsi="Symbol" w:hint="default"/>
@@ -2033,7 +2998,120 @@
       </w:rPr>
     </w:lvl>
   </w:abstractNum>
-  <w:abstractNum w:abstractNumId="4">
+  <w:abstractNum w:abstractNumId="4" w15:restartNumberingAfterBreak="0">
+    <w:nsid w:val="61E42A4D"/>
+    <w:multiLevelType w:val="hybridMultilevel"/>
+    <w:tmpl w:val="A4025960"/>
+    <w:lvl w:ilvl="0" w:tplc="04090001">
+      <w:start w:val="1"/>
+      <w:numFmt w:val="bullet"/>
+      <w:lvlText w:val=""/>
+      <w:lvlJc w:val="left"/>
+      <w:pPr>
+        <w:ind w:left="720" w:hanging="360"/>
+      </w:pPr>
+      <w:rPr>
+        <w:rFonts w:ascii="Symbol" w:hAnsi="Symbol" w:hint="default"/>
+      </w:rPr>
+    </w:lvl>
+    <w:lvl w:ilvl="1" w:tplc="04090003" w:tentative="1">
+      <w:start w:val="1"/>
+      <w:numFmt w:val="bullet"/>
+      <w:lvlText w:val="o"/>
+      <w:lvlJc w:val="left"/>
+      <w:pPr>
+        <w:ind w:left="1440" w:hanging="360"/>
+      </w:pPr>
+      <w:rPr>
+        <w:rFonts w:ascii="Courier New" w:hAnsi="Courier New" w:cs="Courier New" w:hint="default"/>
+      </w:rPr>
+    </w:lvl>
+    <w:lvl w:ilvl="2" w:tplc="04090005" w:tentative="1">
+      <w:start w:val="1"/>
+      <w:numFmt w:val="bullet"/>
+      <w:lvlText w:val=""/>
+      <w:lvlJc w:val="left"/>
+      <w:pPr>
+        <w:ind w:left="2160" w:hanging="360"/>
+      </w:pPr>
+      <w:rPr>
+        <w:rFonts w:ascii="Wingdings" w:hAnsi="Wingdings" w:hint="default"/>
+      </w:rPr>
+    </w:lvl>
+    <w:lvl w:ilvl="3" w:tplc="04090001" w:tentative="1">
+      <w:start w:val="1"/>
+      <w:numFmt w:val="bullet"/>
+      <w:lvlText w:val=""/>
+      <w:lvlJc w:val="left"/>
+      <w:pPr>
+        <w:ind w:left="2880" w:hanging="360"/>
+      </w:pPr>
+      <w:rPr>
+        <w:rFonts w:ascii="Symbol" w:hAnsi="Symbol" w:hint="default"/>
+      </w:rPr>
+    </w:lvl>
+    <w:lvl w:ilvl="4" w:tplc="04090003" w:tentative="1">
+      <w:start w:val="1"/>
+      <w:numFmt w:val="bullet"/>
+      <w:lvlText w:val="o"/>
+      <w:lvlJc w:val="left"/>
+      <w:pPr>
+        <w:ind w:left="3600" w:hanging="360"/>
+      </w:pPr>
+      <w:rPr>
+        <w:rFonts w:ascii="Courier New" w:hAnsi="Courier New" w:cs="Courier New" w:hint="default"/>
+      </w:rPr>
+    </w:lvl>
+    <w:lvl w:ilvl="5" w:tplc="04090005" w:tentative="1">
+      <w:start w:val="1"/>
+      <w:numFmt w:val="bullet"/>
+      <w:lvlText w:val=""/>
+      <w:lvlJc w:val="left"/>
+      <w:pPr>
+        <w:ind w:left="4320" w:hanging="360"/>
+      </w:pPr>
+      <w:rPr>
+        <w:rFonts w:ascii="Wingdings" w:hAnsi="Wingdings" w:hint="default"/>
+      </w:rPr>
+    </w:lvl>
+    <w:lvl w:ilvl="6" w:tplc="04090001" w:tentative="1">
+      <w:start w:val="1"/>
+      <w:numFmt w:val="bullet"/>
+      <w:lvlText w:val=""/>
+      <w:lvlJc w:val="left"/>
+      <w:pPr>
+        <w:ind w:left="5040" w:hanging="360"/>
+      </w:pPr>
+      <w:rPr>
+        <w:rFonts w:ascii="Symbol" w:hAnsi="Symbol" w:hint="default"/>
+      </w:rPr>
+    </w:lvl>
+    <w:lvl w:ilvl="7" w:tplc="04090003" w:tentative="1">
+      <w:start w:val="1"/>
+      <w:numFmt w:val="bullet"/>
+      <w:lvlText w:val="o"/>
+      <w:lvlJc w:val="left"/>
+      <w:pPr>
+        <w:ind w:left="5760" w:hanging="360"/>
+      </w:pPr>
+      <w:rPr>
+        <w:rFonts w:ascii="Courier New" w:hAnsi="Courier New" w:cs="Courier New" w:hint="default"/>
+      </w:rPr>
+    </w:lvl>
+    <w:lvl w:ilvl="8" w:tplc="04090005" w:tentative="1">
+      <w:start w:val="1"/>
+      <w:numFmt w:val="bullet"/>
+      <w:lvlText w:val=""/>
+      <w:lvlJc w:val="left"/>
+      <w:pPr>
+        <w:ind w:left="6480" w:hanging="360"/>
+      </w:pPr>
+      <w:rPr>
+        <w:rFonts w:ascii="Wingdings" w:hAnsi="Wingdings" w:hint="default"/>
+      </w:rPr>
+    </w:lvl>
+  </w:abstractNum>
+  <w:abstractNum w:abstractNumId="5" w15:restartNumberingAfterBreak="0">
     <w:nsid w:val="701A75F3"/>
     <w:multiLevelType w:val="hybridMultilevel"/>
     <w:tmpl w:val="C5502B30"/>
@@ -2043,16 +3121,19 @@
     <w:abstractNumId w:val="1"/>
   </w:num>
   <w:num w:numId="2">
-    <w:abstractNumId w:val="4"/>
+    <w:abstractNumId w:val="5"/>
   </w:num>
   <w:num w:numId="3">
     <w:abstractNumId w:val="0"/>
   </w:num>
   <w:num w:numId="4">
-    <w:abstractNumId w:val="3"/>
+    <w:abstractNumId w:val="4"/>
   </w:num>
   <w:num w:numId="5">
     <w:abstractNumId w:val="2"/>
+  </w:num>
+  <w:num w:numId="6">
+    <w:abstractNumId w:val="3"/>
   </w:num>
 </w:numbering>
 </file>
@@ -2080,7 +3161,7 @@
       </w:pPr>
     </w:pPrDefault>
   </w:docDefaults>
-  <w:latentStyles w:defLockedState="0" w:defUIPriority="99" w:defSemiHidden="0" w:defUnhideWhenUsed="0" w:defQFormat="0" w:count="382">
+  <w:latentStyles w:defLockedState="0" w:defUIPriority="99" w:defSemiHidden="0" w:defUnhideWhenUsed="0" w:defQFormat="0" w:count="371">
     <w:lsdException w:name="Normal" w:uiPriority="0" w:qFormat="1"/>
     <w:lsdException w:name="heading 1" w:uiPriority="9" w:qFormat="1"/>
     <w:lsdException w:name="heading 2" w:semiHidden="1" w:uiPriority="9" w:unhideWhenUsed="1" w:qFormat="1"/>
@@ -2237,15 +3318,6 @@
     <w:lsdException w:name="Balloon Text" w:semiHidden="1" w:unhideWhenUsed="1"/>
     <w:lsdException w:name="Table Grid" w:uiPriority="39"/>
     <w:lsdException w:name="Table Theme" w:semiHidden="1" w:unhideWhenUsed="1"/>
-    <w:lsdException w:name="Note Level 1" w:semiHidden="1" w:unhideWhenUsed="1"/>
-    <w:lsdException w:name="Note Level 2" w:semiHidden="1" w:unhideWhenUsed="1"/>
-    <w:lsdException w:name="Note Level 3" w:semiHidden="1" w:unhideWhenUsed="1"/>
-    <w:lsdException w:name="Note Level 4" w:semiHidden="1" w:unhideWhenUsed="1"/>
-    <w:lsdException w:name="Note Level 5" w:semiHidden="1" w:unhideWhenUsed="1"/>
-    <w:lsdException w:name="Note Level 6" w:semiHidden="1" w:unhideWhenUsed="1"/>
-    <w:lsdException w:name="Note Level 7" w:semiHidden="1" w:unhideWhenUsed="1"/>
-    <w:lsdException w:name="Note Level 8" w:semiHidden="1" w:unhideWhenUsed="1"/>
-    <w:lsdException w:name="Note Level 9" w:semiHidden="1" w:unhideWhenUsed="1"/>
     <w:lsdException w:name="Placeholder Text" w:semiHidden="1"/>
     <w:lsdException w:name="No Spacing" w:uiPriority="1" w:qFormat="1"/>
     <w:lsdException w:name="Light Shading" w:uiPriority="60"/>
@@ -2461,8 +3533,6 @@
     <w:lsdException w:name="List Table 5 Dark Accent 6" w:uiPriority="50"/>
     <w:lsdException w:name="List Table 6 Colorful Accent 6" w:uiPriority="51"/>
     <w:lsdException w:name="List Table 7 Colorful Accent 6" w:uiPriority="52"/>
-    <w:lsdException w:name="Mention" w:semiHidden="1" w:unhideWhenUsed="1"/>
-    <w:lsdException w:name="Smart Hyperlink" w:semiHidden="1" w:unhideWhenUsed="1"/>
   </w:latentStyles>
   <w:style w:type="paragraph" w:default="1" w:styleId="Normal">
     <w:name w:val="Normal"/>
@@ -2471,11 +3541,11 @@
       <w:szCs w:val="24"/>
     </w:rPr>
   </w:style>
-  <w:style w:type="paragraph" w:styleId="Balk1">
+  <w:style w:type="paragraph" w:styleId="Heading1">
     <w:name w:val="heading 1"/>
     <w:basedOn w:val="Normal"/>
     <w:next w:val="Normal"/>
-    <w:link w:val="Balk1Char"/>
+    <w:link w:val="Heading1Char"/>
     <w:uiPriority w:val="9"/>
     <w:qFormat/>
     <w:rsid w:val="000103EE"/>
@@ -2492,13 +3562,35 @@
       <w:szCs w:val="32"/>
     </w:rPr>
   </w:style>
-  <w:style w:type="character" w:default="1" w:styleId="VarsaylanParagrafYazTipi">
+  <w:style w:type="paragraph" w:styleId="Heading2">
+    <w:name w:val="heading 2"/>
+    <w:basedOn w:val="Normal"/>
+    <w:next w:val="Normal"/>
+    <w:link w:val="Heading2Char"/>
+    <w:uiPriority w:val="9"/>
+    <w:unhideWhenUsed/>
+    <w:qFormat/>
+    <w:rsid w:val="00BB15B6"/>
+    <w:pPr>
+      <w:keepNext/>
+      <w:keepLines/>
+      <w:spacing w:before="40"/>
+      <w:outlineLvl w:val="1"/>
+    </w:pPr>
+    <w:rPr>
+      <w:rFonts w:asciiTheme="majorHAnsi" w:eastAsiaTheme="majorEastAsia" w:hAnsiTheme="majorHAnsi" w:cstheme="majorBidi"/>
+      <w:color w:val="365F91" w:themeColor="accent1" w:themeShade="BF"/>
+      <w:sz w:val="26"/>
+      <w:szCs w:val="26"/>
+    </w:rPr>
+  </w:style>
+  <w:style w:type="character" w:default="1" w:styleId="DefaultParagraphFont">
     <w:name w:val="Default Paragraph Font"/>
     <w:uiPriority w:val="1"/>
     <w:semiHidden/>
     <w:unhideWhenUsed/>
   </w:style>
-  <w:style w:type="table" w:default="1" w:styleId="NormalTablo">
+  <w:style w:type="table" w:default="1" w:styleId="TableNormal">
     <w:name w:val="Normal Table"/>
     <w:uiPriority w:val="99"/>
     <w:semiHidden/>
@@ -2513,14 +3605,15 @@
       </w:tblCellMar>
     </w:tblPr>
   </w:style>
-  <w:style w:type="numbering" w:default="1" w:styleId="ListeYok">
+  <w:style w:type="numbering" w:default="1" w:styleId="NoList">
     <w:name w:val="No List"/>
     <w:uiPriority w:val="99"/>
     <w:semiHidden/>
     <w:unhideWhenUsed/>
   </w:style>
-  <w:style w:type="character" w:styleId="Kpr">
+  <w:style w:type="character" w:styleId="Hyperlink">
     <w:name w:val="Hyperlink"/>
+    <w:uiPriority w:val="99"/>
     <w:rPr>
       <w:u w:val="single"/>
     </w:rPr>
@@ -2607,7 +3700,7 @@
   </w:style>
   <w:style w:type="character" w:customStyle="1" w:styleId="TitleCoverChar">
     <w:name w:val="Title Cover Char"/>
-    <w:basedOn w:val="VarsaylanParagrafYazTipi"/>
+    <w:basedOn w:val="DefaultParagraphFont"/>
     <w:link w:val="TitleCover"/>
     <w:rsid w:val="00B77222"/>
     <w:rPr>
@@ -2670,10 +3763,10 @@
       <w:bdr w:val="none" w:sz="0" w:space="0" w:color="auto"/>
     </w:rPr>
   </w:style>
-  <w:style w:type="character" w:customStyle="1" w:styleId="Balk1Char">
-    <w:name w:val="Başlık 1 Char"/>
-    <w:basedOn w:val="VarsaylanParagrafYazTipi"/>
-    <w:link w:val="Balk1"/>
+  <w:style w:type="character" w:customStyle="1" w:styleId="Heading1Char">
+    <w:name w:val="Heading 1 Char"/>
+    <w:basedOn w:val="DefaultParagraphFont"/>
+    <w:link w:val="Heading1"/>
     <w:uiPriority w:val="9"/>
     <w:rsid w:val="000103EE"/>
     <w:rPr>
@@ -2683,19 +3776,23 @@
       <w:szCs w:val="32"/>
     </w:rPr>
   </w:style>
-  <w:style w:type="paragraph" w:styleId="AralkYok">
+  <w:style w:type="paragraph" w:styleId="NoSpacing">
     <w:name w:val="No Spacing"/>
     <w:uiPriority w:val="1"/>
     <w:qFormat/>
-    <w:rsid w:val="000103EE"/>
+    <w:rsid w:val="00BB15B6"/>
+    <w:pPr>
+      <w:spacing w:line="360" w:lineRule="auto"/>
+    </w:pPr>
     <w:rPr>
+      <w:rFonts w:asciiTheme="minorHAnsi" w:hAnsiTheme="minorHAnsi"/>
       <w:sz w:val="24"/>
       <w:szCs w:val="24"/>
     </w:rPr>
   </w:style>
-  <w:style w:type="paragraph" w:styleId="TBal">
+  <w:style w:type="paragraph" w:styleId="TOCHeading">
     <w:name w:val="TOC Heading"/>
-    <w:basedOn w:val="Balk1"/>
+    <w:basedOn w:val="Heading1"/>
     <w:next w:val="Normal"/>
     <w:uiPriority w:val="39"/>
     <w:unhideWhenUsed/>
@@ -2720,7 +3817,7 @@
       <w:bdr w:val="none" w:sz="0" w:space="0" w:color="auto"/>
     </w:rPr>
   </w:style>
-  <w:style w:type="paragraph" w:styleId="T1">
+  <w:style w:type="paragraph" w:styleId="TOC1">
     <w:name w:val="toc 1"/>
     <w:basedOn w:val="Normal"/>
     <w:next w:val="Normal"/>
@@ -2748,7 +3845,7 @@
       <w:bdr w:val="none" w:sz="0" w:space="0" w:color="auto"/>
     </w:rPr>
   </w:style>
-  <w:style w:type="paragraph" w:styleId="T2">
+  <w:style w:type="paragraph" w:styleId="TOC2">
     <w:name w:val="toc 2"/>
     <w:basedOn w:val="Normal"/>
     <w:next w:val="Normal"/>
@@ -2773,7 +3870,7 @@
       <w:bdr w:val="none" w:sz="0" w:space="0" w:color="auto"/>
     </w:rPr>
   </w:style>
-  <w:style w:type="paragraph" w:styleId="T3">
+  <w:style w:type="paragraph" w:styleId="TOC3">
     <w:name w:val="toc 3"/>
     <w:basedOn w:val="Normal"/>
     <w:next w:val="Normal"/>
@@ -2798,10 +3895,10 @@
       <w:bdr w:val="none" w:sz="0" w:space="0" w:color="auto"/>
     </w:rPr>
   </w:style>
-  <w:style w:type="paragraph" w:styleId="BalonMetni">
+  <w:style w:type="paragraph" w:styleId="BalloonText">
     <w:name w:val="Balloon Text"/>
     <w:basedOn w:val="Normal"/>
-    <w:link w:val="BalonMetniChar"/>
+    <w:link w:val="BalloonTextChar"/>
     <w:uiPriority w:val="99"/>
     <w:semiHidden/>
     <w:unhideWhenUsed/>
@@ -2812,10 +3909,10 @@
       <w:szCs w:val="16"/>
     </w:rPr>
   </w:style>
-  <w:style w:type="character" w:customStyle="1" w:styleId="BalonMetniChar">
-    <w:name w:val="Balon Metni Char"/>
-    <w:basedOn w:val="VarsaylanParagrafYazTipi"/>
-    <w:link w:val="BalonMetni"/>
+  <w:style w:type="character" w:customStyle="1" w:styleId="BalloonTextChar">
+    <w:name w:val="Balloon Text Char"/>
+    <w:basedOn w:val="DefaultParagraphFont"/>
+    <w:link w:val="BalloonText"/>
     <w:uiPriority w:val="99"/>
     <w:semiHidden/>
     <w:rsid w:val="005C2641"/>
@@ -2825,7 +3922,7 @@
       <w:szCs w:val="16"/>
     </w:rPr>
   </w:style>
-  <w:style w:type="paragraph" w:styleId="ListeParagraf">
+  <w:style w:type="paragraph" w:styleId="ListParagraph">
     <w:name w:val="List Paragraph"/>
     <w:basedOn w:val="Normal"/>
     <w:uiPriority w:val="34"/>
@@ -2850,6 +3947,48 @@
       <w:szCs w:val="22"/>
       <w:bdr w:val="none" w:sz="0" w:space="0" w:color="auto"/>
       <w:lang w:val="az-Latn-AZ"/>
+    </w:rPr>
+  </w:style>
+  <w:style w:type="paragraph" w:styleId="Caption">
+    <w:name w:val="caption"/>
+    <w:basedOn w:val="Normal"/>
+    <w:next w:val="Normal"/>
+    <w:uiPriority w:val="35"/>
+    <w:unhideWhenUsed/>
+    <w:qFormat/>
+    <w:rsid w:val="00BB15B6"/>
+    <w:pPr>
+      <w:pBdr>
+        <w:top w:val="none" w:sz="0" w:space="0" w:color="auto"/>
+        <w:left w:val="none" w:sz="0" w:space="0" w:color="auto"/>
+        <w:bottom w:val="none" w:sz="0" w:space="0" w:color="auto"/>
+        <w:right w:val="none" w:sz="0" w:space="0" w:color="auto"/>
+        <w:between w:val="none" w:sz="0" w:space="0" w:color="auto"/>
+        <w:bar w:val="none" w:sz="0" w:color="auto"/>
+      </w:pBdr>
+      <w:spacing w:after="200"/>
+    </w:pPr>
+    <w:rPr>
+      <w:rFonts w:asciiTheme="minorHAnsi" w:eastAsiaTheme="minorHAnsi" w:hAnsiTheme="minorHAnsi" w:cstheme="minorBidi"/>
+      <w:i/>
+      <w:iCs/>
+      <w:color w:val="A7A7A7" w:themeColor="text2"/>
+      <w:sz w:val="18"/>
+      <w:szCs w:val="18"/>
+      <w:bdr w:val="none" w:sz="0" w:space="0" w:color="auto"/>
+    </w:rPr>
+  </w:style>
+  <w:style w:type="character" w:customStyle="1" w:styleId="Heading2Char">
+    <w:name w:val="Heading 2 Char"/>
+    <w:basedOn w:val="DefaultParagraphFont"/>
+    <w:link w:val="Heading2"/>
+    <w:uiPriority w:val="9"/>
+    <w:rsid w:val="00BB15B6"/>
+    <w:rPr>
+      <w:rFonts w:asciiTheme="majorHAnsi" w:eastAsiaTheme="majorEastAsia" w:hAnsiTheme="majorHAnsi" w:cstheme="majorBidi"/>
+      <w:color w:val="365F91" w:themeColor="accent1" w:themeShade="BF"/>
+      <w:sz w:val="26"/>
+      <w:szCs w:val="26"/>
     </w:rPr>
   </w:style>
 </w:styles>

</xml_diff>